<commit_message>
for reference by Huiting
</commit_message>
<xml_diff>
--- a/doc/word/5.3 Conversion and EPOS.docx
+++ b/doc/word/5.3 Conversion and EPOS.docx
@@ -162,21 +162,7 @@
         <w:rPr>
           <w:lang w:eastAsia="ko-KR"/>
         </w:rPr>
-        <w:t>XXXX-XX-</w:t>
-      </w:r>
-      <w:proofErr w:type="spellStart"/>
-      <w:r>
-        <w:rPr>
-          <w:lang w:eastAsia="ko-KR"/>
-        </w:rPr>
-        <w:t>XX.plan</w:t>
-      </w:r>
-      <w:proofErr w:type="spellEnd"/>
-      <w:r>
-        <w:rPr>
-          <w:lang w:eastAsia="ko-KR"/>
-        </w:rPr>
-        <w:t xml:space="preserve"> (Usually can be a representative date)</w:t>
+        <w:t>XXXX-XX-XX.plan (Usually can be a representative date)</w:t>
       </w:r>
     </w:p>
     <w:p>
@@ -201,35 +187,13 @@
         <w:rPr>
           <w:lang w:eastAsia="ko-KR"/>
         </w:rPr>
-        <w:t xml:space="preserve">0, 0, 0, </w:t>
-      </w:r>
-      <w:proofErr w:type="gramStart"/>
-      <w:r>
-        <w:rPr>
-          <w:lang w:eastAsia="ko-KR"/>
-        </w:rPr>
-        <w:t>9.6, ……</w:t>
-      </w:r>
-      <w:proofErr w:type="gramEnd"/>
-      <w:r>
-        <w:rPr>
-          <w:lang w:eastAsia="ko-KR"/>
-        </w:rPr>
-        <w:t xml:space="preserve"> (</w:t>
-      </w:r>
-      <w:proofErr w:type="gramStart"/>
-      <w:r>
-        <w:rPr>
-          <w:lang w:eastAsia="ko-KR"/>
-        </w:rPr>
-        <w:t>weight=</w:t>
-      </w:r>
-      <w:proofErr w:type="gramEnd"/>
-      <w:r>
-        <w:rPr>
-          <w:lang w:eastAsia="ko-KR"/>
-        </w:rPr>
-        <w:t xml:space="preserve">1.0, followed by </w:t>
+        <w:t>0, 0, 0, 9.6, …… (</w:t>
+      </w:r>
+      <w:r>
+        <w:rPr>
+          <w:lang w:eastAsia="ko-KR"/>
+        </w:rPr>
+        <w:t xml:space="preserve">weight=1.0, followed by </w:t>
       </w:r>
       <w:r>
         <w:rPr>
@@ -272,16 +236,8 @@
         <w:rPr>
           <w:lang w:eastAsia="ko-KR"/>
         </w:rPr>
-        <w:t xml:space="preserve"> 0, 9.6, 9.6, </w:t>
-      </w:r>
-      <w:proofErr w:type="gramStart"/>
-      <w:r>
-        <w:rPr>
-          <w:lang w:eastAsia="ko-KR"/>
-        </w:rPr>
-        <w:t>0, ……</w:t>
-      </w:r>
-      <w:proofErr w:type="gramEnd"/>
+        <w:t xml:space="preserve"> 0, 9.6, 9.6, 0, ……</w:t>
+      </w:r>
     </w:p>
     <w:p>
       <w:pPr>
@@ -534,14 +490,7 @@
         <w:rPr>
           <w:lang w:eastAsia="ko-KR"/>
         </w:rPr>
-        <w:t xml:space="preserve">should </w:t>
-      </w:r>
-      <w:proofErr w:type="gramStart"/>
-      <w:r>
-        <w:rPr>
-          <w:lang w:eastAsia="ko-KR"/>
-        </w:rPr>
-        <w:t xml:space="preserve">be </w:t>
+        <w:t xml:space="preserve">should be </w:t>
       </w:r>
       <w:r>
         <w:rPr>
@@ -549,7 +498,6 @@
         </w:rPr>
         <w:t>:</w:t>
       </w:r>
-      <w:proofErr w:type="gramEnd"/>
     </w:p>
     <w:p>
       <w:pPr>
@@ -577,51 +525,33 @@
           <w:szCs w:val="24"/>
         </w:rPr>
       </w:pPr>
-      <w:proofErr w:type="gramStart"/>
-      <w:r>
-        <w:rPr>
-          <w:rFonts w:ascii="Courier New" w:hAnsi="Courier New" w:cs="Courier New"/>
-          <w:color w:val="000000"/>
-        </w:rPr>
-        <w:t>load</w:t>
-      </w:r>
-      <w:proofErr w:type="gramEnd"/>
-      <w:r>
-        <w:rPr>
-          <w:rFonts w:ascii="Courier New" w:hAnsi="Courier New" w:cs="Courier New"/>
-          <w:color w:val="000000"/>
+      <w:r>
+        <w:rPr>
+          <w:rFonts w:ascii="Courier New" w:hAnsi="Courier New" w:cs="Courier New"/>
+          <w:color w:val="000000"/>
+        </w:rPr>
+        <w:t xml:space="preserve">load </w:t>
+      </w:r>
+      <w:r>
+        <w:rPr>
+          <w:rFonts w:ascii="Courier New" w:hAnsi="Courier New" w:cs="Courier New"/>
+          <w:color w:val="A020F0"/>
+        </w:rPr>
+        <w:t>TexasTable</w:t>
+      </w:r>
+      <w:r>
+        <w:rPr>
+          <w:rFonts w:ascii="Courier New" w:hAnsi="Courier New" w:cs="Courier New"/>
+          <w:color w:val="A020F0"/>
         </w:rPr>
         <w:t xml:space="preserve"> </w:t>
       </w:r>
-      <w:proofErr w:type="spellStart"/>
-      <w:r>
-        <w:rPr>
-          <w:rFonts w:ascii="Courier New" w:hAnsi="Courier New" w:cs="Courier New"/>
-          <w:color w:val="A020F0"/>
-        </w:rPr>
-        <w:t>TexasTable</w:t>
-      </w:r>
-      <w:proofErr w:type="spellEnd"/>
-      <w:r>
-        <w:rPr>
-          <w:rFonts w:ascii="Courier New" w:hAnsi="Courier New" w:cs="Courier New"/>
-          <w:color w:val="A020F0"/>
-        </w:rPr>
-        <w:t xml:space="preserve"> </w:t>
-      </w:r>
       <w:r>
         <w:rPr>
           <w:rFonts w:ascii="Courier New" w:hAnsi="Courier New" w:cs="Courier New"/>
           <w:color w:val="228B22"/>
         </w:rPr>
-        <w:t xml:space="preserve">% </w:t>
-      </w:r>
-      <w:r>
-        <w:rPr>
-          <w:rFonts w:ascii="Courier New" w:hAnsi="Courier New" w:cs="Courier New"/>
-          <w:color w:val="228B22"/>
-        </w:rPr>
-        <w:t>loading data of Texas from NHTS</w:t>
+        <w:t>% loading data of Texas from NHTS</w:t>
       </w:r>
     </w:p>
     <w:p>
@@ -642,23 +572,13 @@
           <w:szCs w:val="24"/>
         </w:rPr>
       </w:pPr>
-      <w:proofErr w:type="gramStart"/>
-      <w:r>
-        <w:rPr>
-          <w:rFonts w:ascii="Courier New" w:hAnsi="Courier New" w:cs="Courier New"/>
-          <w:color w:val="000000"/>
-        </w:rPr>
-        <w:t>load</w:t>
-      </w:r>
-      <w:proofErr w:type="gramEnd"/>
-      <w:r>
-        <w:rPr>
-          <w:rFonts w:ascii="Courier New" w:hAnsi="Courier New" w:cs="Courier New"/>
-          <w:color w:val="000000"/>
-        </w:rPr>
-        <w:t xml:space="preserve"> </w:t>
-      </w:r>
-      <w:proofErr w:type="spellStart"/>
+      <w:r>
+        <w:rPr>
+          <w:rFonts w:ascii="Courier New" w:hAnsi="Courier New" w:cs="Courier New"/>
+          <w:color w:val="000000"/>
+        </w:rPr>
+        <w:t xml:space="preserve">load </w:t>
+      </w:r>
       <w:r>
         <w:rPr>
           <w:rFonts w:ascii="Courier New" w:hAnsi="Courier New" w:cs="Courier New"/>
@@ -666,7 +586,6 @@
         </w:rPr>
         <w:t>CarModel</w:t>
       </w:r>
-      <w:proofErr w:type="spellEnd"/>
       <w:r>
         <w:rPr>
           <w:rFonts w:ascii="Courier New" w:hAnsi="Courier New" w:cs="Courier New"/>
@@ -712,37 +631,12 @@
           <w:szCs w:val="24"/>
         </w:rPr>
       </w:pPr>
-      <w:proofErr w:type="gramStart"/>
-      <w:r>
-        <w:rPr>
-          <w:rFonts w:ascii="Courier New" w:hAnsi="Courier New" w:cs="Courier New"/>
-          <w:color w:val="000000"/>
-        </w:rPr>
-        <w:t>row</w:t>
-      </w:r>
-      <w:proofErr w:type="gramEnd"/>
-      <w:r>
-        <w:rPr>
-          <w:rFonts w:ascii="Courier New" w:hAnsi="Courier New" w:cs="Courier New"/>
-          <w:color w:val="000000"/>
-        </w:rPr>
-        <w:t>= (</w:t>
-      </w:r>
-      <w:proofErr w:type="spellStart"/>
-      <w:r>
-        <w:rPr>
-          <w:rFonts w:ascii="Courier New" w:hAnsi="Courier New" w:cs="Courier New"/>
-          <w:color w:val="000000"/>
-        </w:rPr>
-        <w:t>table.TRAVDAY</w:t>
-      </w:r>
-      <w:proofErr w:type="spellEnd"/>
-      <w:r>
-        <w:rPr>
-          <w:rFonts w:ascii="Courier New" w:hAnsi="Courier New" w:cs="Courier New"/>
-          <w:color w:val="000000"/>
-        </w:rPr>
-        <w:t xml:space="preserve">&lt;=5); </w:t>
+      <w:r>
+        <w:rPr>
+          <w:rFonts w:ascii="Courier New" w:hAnsi="Courier New" w:cs="Courier New"/>
+          <w:color w:val="000000"/>
+        </w:rPr>
+        <w:t xml:space="preserve">row= (table.TRAVDAY&lt;=5); </w:t>
       </w:r>
       <w:r>
         <w:rPr>
@@ -770,30 +664,12 @@
           <w:szCs w:val="24"/>
         </w:rPr>
       </w:pPr>
-      <w:proofErr w:type="spellStart"/>
-      <w:proofErr w:type="gramStart"/>
-      <w:r>
-        <w:rPr>
-          <w:rFonts w:ascii="Courier New" w:hAnsi="Courier New" w:cs="Courier New"/>
-          <w:color w:val="000000"/>
-        </w:rPr>
-        <w:t>subtable</w:t>
-      </w:r>
-      <w:proofErr w:type="spellEnd"/>
-      <w:r>
-        <w:rPr>
-          <w:rFonts w:ascii="Courier New" w:hAnsi="Courier New" w:cs="Courier New"/>
-          <w:color w:val="000000"/>
-        </w:rPr>
-        <w:t>=</w:t>
-      </w:r>
-      <w:proofErr w:type="gramEnd"/>
-      <w:r>
-        <w:rPr>
-          <w:rFonts w:ascii="Courier New" w:hAnsi="Courier New" w:cs="Courier New"/>
-          <w:color w:val="000000"/>
-        </w:rPr>
-        <w:t>table(row,:);</w:t>
+      <w:r>
+        <w:rPr>
+          <w:rFonts w:ascii="Courier New" w:hAnsi="Courier New" w:cs="Courier New"/>
+          <w:color w:val="000000"/>
+        </w:rPr>
+        <w:t>subtable=table(row,:);</w:t>
       </w:r>
       <w:r>
         <w:rPr>
@@ -820,46 +696,12 @@
           <w:color w:val="228B22"/>
         </w:rPr>
       </w:pPr>
-      <w:proofErr w:type="spellStart"/>
-      <w:r>
-        <w:rPr>
-          <w:rFonts w:ascii="Courier New" w:hAnsi="Courier New" w:cs="Courier New"/>
-          <w:color w:val="000000"/>
-        </w:rPr>
-        <w:t>HHpool</w:t>
-      </w:r>
-      <w:proofErr w:type="spellEnd"/>
-      <w:r>
-        <w:rPr>
-          <w:rFonts w:ascii="Courier New" w:hAnsi="Courier New" w:cs="Courier New"/>
-          <w:color w:val="000000"/>
-        </w:rPr>
-        <w:t xml:space="preserve"> = </w:t>
-      </w:r>
-      <w:proofErr w:type="gramStart"/>
-      <w:r>
-        <w:rPr>
-          <w:rFonts w:ascii="Courier New" w:hAnsi="Courier New" w:cs="Courier New"/>
-          <w:color w:val="000000"/>
-        </w:rPr>
-        <w:t>unique(</w:t>
-      </w:r>
-      <w:proofErr w:type="spellStart"/>
-      <w:proofErr w:type="gramEnd"/>
-      <w:r>
-        <w:rPr>
-          <w:rFonts w:ascii="Courier New" w:hAnsi="Courier New" w:cs="Courier New"/>
-          <w:color w:val="000000"/>
-        </w:rPr>
-        <w:t>subtable</w:t>
-      </w:r>
-      <w:proofErr w:type="spellEnd"/>
-      <w:r>
-        <w:rPr>
-          <w:rFonts w:ascii="Courier New" w:hAnsi="Courier New" w:cs="Courier New"/>
-          <w:color w:val="000000"/>
-        </w:rPr>
-        <w:t>(:,{</w:t>
+      <w:r>
+        <w:rPr>
+          <w:rFonts w:ascii="Courier New" w:hAnsi="Courier New" w:cs="Courier New"/>
+          <w:color w:val="000000"/>
+        </w:rPr>
+        <w:t>HHpool = unique(subtable(:,{</w:t>
       </w:r>
       <w:r>
         <w:rPr>
@@ -963,14 +805,7 @@
         <w:rPr>
           <w:lang w:eastAsia="ko-KR"/>
         </w:rPr>
-        <w:t xml:space="preserve"> may have </w:t>
-      </w:r>
-      <w:proofErr w:type="spellStart"/>
-      <w:r>
-        <w:rPr>
-          <w:lang w:eastAsia="ko-KR"/>
-        </w:rPr>
-        <w:t>NaN</w:t>
+        <w:t xml:space="preserve"> may have NaN</w:t>
       </w:r>
       <w:r>
         <w:rPr>
@@ -978,7 +813,6 @@
         </w:rPr>
         <w:t>’s</w:t>
       </w:r>
-      <w:proofErr w:type="spellEnd"/>
       <w:r>
         <w:rPr>
           <w:lang w:eastAsia="ko-KR"/>
@@ -1138,7 +972,6 @@
           <w:color w:val="000000"/>
         </w:rPr>
       </w:pPr>
-      <w:proofErr w:type="gramStart"/>
       <w:r>
         <w:rPr>
           <w:rFonts w:ascii="Courier New" w:hAnsi="Courier New" w:cs="Courier New"/>
@@ -1151,15 +984,7 @@
           <w:rFonts w:ascii="Courier New" w:hAnsi="Courier New" w:cs="Courier New"/>
           <w:color w:val="000000"/>
         </w:rPr>
-        <w:t>ount</w:t>
-      </w:r>
-      <w:proofErr w:type="gramEnd"/>
-      <w:r>
-        <w:rPr>
-          <w:rFonts w:ascii="Courier New" w:hAnsi="Courier New" w:cs="Courier New"/>
-          <w:color w:val="000000"/>
-        </w:rPr>
-        <w:t xml:space="preserve"> =1;</w:t>
+        <w:t>ount =1;</w:t>
       </w:r>
     </w:p>
     <w:p>
@@ -1180,7 +1005,6 @@
           <w:szCs w:val="24"/>
         </w:rPr>
       </w:pPr>
-      <w:proofErr w:type="gramStart"/>
       <w:r>
         <w:rPr>
           <w:rFonts w:ascii="Courier New" w:hAnsi="Courier New" w:cs="Courier New"/>
@@ -1188,23 +1012,13 @@
         </w:rPr>
         <w:t>while</w:t>
       </w:r>
-      <w:proofErr w:type="gramEnd"/>
-      <w:r>
-        <w:rPr>
-          <w:rFonts w:ascii="Courier New" w:hAnsi="Courier New" w:cs="Courier New"/>
-          <w:color w:val="000000"/>
-        </w:rPr>
-        <w:t xml:space="preserve"> count&lt;=</w:t>
-      </w:r>
-      <w:proofErr w:type="spellStart"/>
-      <w:r>
-        <w:rPr>
-          <w:rFonts w:ascii="Courier New" w:hAnsi="Courier New" w:cs="Courier New"/>
-          <w:color w:val="000000"/>
-        </w:rPr>
-        <w:t>EV_number</w:t>
-      </w:r>
-      <w:proofErr w:type="spellEnd"/>
+      <w:r>
+        <w:rPr>
+          <w:rFonts w:ascii="Courier New" w:hAnsi="Courier New" w:cs="Courier New"/>
+          <w:color w:val="000000"/>
+        </w:rPr>
+        <w:t xml:space="preserve"> count&lt;=EV_number</w:t>
+      </w:r>
     </w:p>
     <w:p>
       <w:pPr>
@@ -1229,80 +1043,7 @@
           <w:rFonts w:ascii="Courier New" w:hAnsi="Courier New" w:cs="Courier New"/>
           <w:color w:val="000000"/>
         </w:rPr>
-        <w:t xml:space="preserve">    </w:t>
-      </w:r>
-      <w:proofErr w:type="spellStart"/>
-      <w:r>
-        <w:rPr>
-          <w:rFonts w:ascii="Courier New" w:hAnsi="Courier New" w:cs="Courier New"/>
-          <w:color w:val="000000"/>
-        </w:rPr>
-        <w:t>SOCori</w:t>
-      </w:r>
-      <w:proofErr w:type="spellEnd"/>
-      <w:r>
-        <w:rPr>
-          <w:rFonts w:ascii="Courier New" w:hAnsi="Courier New" w:cs="Courier New"/>
-          <w:color w:val="000000"/>
-        </w:rPr>
-        <w:t>=FUNC_</w:t>
-      </w:r>
-      <w:proofErr w:type="gramStart"/>
-      <w:r>
-        <w:rPr>
-          <w:rFonts w:ascii="Courier New" w:hAnsi="Courier New" w:cs="Courier New"/>
-          <w:color w:val="000000"/>
-        </w:rPr>
-        <w:t>SOC(</w:t>
-      </w:r>
-      <w:proofErr w:type="spellStart"/>
-      <w:proofErr w:type="gramEnd"/>
-      <w:r>
-        <w:rPr>
-          <w:rFonts w:ascii="Courier New" w:hAnsi="Courier New" w:cs="Courier New"/>
-          <w:color w:val="000000"/>
-        </w:rPr>
-        <w:t>subtable,HHpool.HOUSEID</w:t>
-      </w:r>
-      <w:proofErr w:type="spellEnd"/>
-      <w:r>
-        <w:rPr>
-          <w:rFonts w:ascii="Courier New" w:hAnsi="Courier New" w:cs="Courier New"/>
-          <w:color w:val="000000"/>
-        </w:rPr>
-        <w:t>(</w:t>
-      </w:r>
-      <w:proofErr w:type="spellStart"/>
-      <w:r>
-        <w:rPr>
-          <w:rFonts w:ascii="Courier New" w:hAnsi="Courier New" w:cs="Courier New"/>
-          <w:color w:val="000000"/>
-        </w:rPr>
-        <w:t>i</w:t>
-      </w:r>
-      <w:proofErr w:type="spellEnd"/>
-      <w:r>
-        <w:rPr>
-          <w:rFonts w:ascii="Courier New" w:hAnsi="Courier New" w:cs="Courier New"/>
-          <w:color w:val="000000"/>
-        </w:rPr>
-        <w:t>),model(</w:t>
-      </w:r>
-      <w:proofErr w:type="spellStart"/>
-      <w:r>
-        <w:rPr>
-          <w:rFonts w:ascii="Courier New" w:hAnsi="Courier New" w:cs="Courier New"/>
-          <w:color w:val="000000"/>
-        </w:rPr>
-        <w:t>car_index</w:t>
-      </w:r>
-      <w:proofErr w:type="spellEnd"/>
-      <w:r>
-        <w:rPr>
-          <w:rFonts w:ascii="Courier New" w:hAnsi="Courier New" w:cs="Courier New"/>
-          <w:color w:val="000000"/>
-        </w:rPr>
-        <w:t>,:));</w:t>
+        <w:t xml:space="preserve">    SOCori=FUNC_SOC(subtable,HHpool.HOUSEID(i),model(car_index,:));</w:t>
       </w:r>
     </w:p>
     <w:p>
@@ -1323,7 +1064,6 @@
           <w:color w:val="000000"/>
         </w:rPr>
       </w:pPr>
-      <w:proofErr w:type="gramStart"/>
       <w:r>
         <w:rPr>
           <w:rFonts w:ascii="Courier New" w:hAnsi="Courier New" w:cs="Courier New"/>
@@ -1331,61 +1071,12 @@
         </w:rPr>
         <w:t>if</w:t>
       </w:r>
-      <w:proofErr w:type="gramEnd"/>
-      <w:r>
-        <w:rPr>
-          <w:rFonts w:ascii="Courier New" w:hAnsi="Courier New" w:cs="Courier New"/>
-          <w:color w:val="000000"/>
-        </w:rPr>
-        <w:t xml:space="preserve"> </w:t>
-      </w:r>
-      <w:proofErr w:type="spellStart"/>
-      <w:r>
-        <w:rPr>
-          <w:rFonts w:ascii="Courier New" w:hAnsi="Courier New" w:cs="Courier New"/>
-          <w:color w:val="000000"/>
-        </w:rPr>
-        <w:t>isnan</w:t>
-      </w:r>
-      <w:proofErr w:type="spellEnd"/>
-      <w:r>
-        <w:rPr>
-          <w:rFonts w:ascii="Courier New" w:hAnsi="Courier New" w:cs="Courier New"/>
-          <w:color w:val="000000"/>
-        </w:rPr>
-        <w:t>(</w:t>
-      </w:r>
-      <w:proofErr w:type="spellStart"/>
-      <w:r>
-        <w:rPr>
-          <w:rFonts w:ascii="Courier New" w:hAnsi="Courier New" w:cs="Courier New"/>
-          <w:color w:val="000000"/>
-        </w:rPr>
-        <w:t>SOCori</w:t>
-      </w:r>
-      <w:proofErr w:type="spellEnd"/>
-      <w:r>
-        <w:rPr>
-          <w:rFonts w:ascii="Courier New" w:hAnsi="Courier New" w:cs="Courier New"/>
-          <w:color w:val="000000"/>
-        </w:rPr>
-        <w:t>(1,1))==0 &amp;&amp; range(</w:t>
-      </w:r>
-      <w:proofErr w:type="spellStart"/>
-      <w:r>
-        <w:rPr>
-          <w:rFonts w:ascii="Courier New" w:hAnsi="Courier New" w:cs="Courier New"/>
-          <w:color w:val="000000"/>
-        </w:rPr>
-        <w:t>SOCori</w:t>
-      </w:r>
-      <w:proofErr w:type="spellEnd"/>
-      <w:r>
-        <w:rPr>
-          <w:rFonts w:ascii="Courier New" w:hAnsi="Courier New" w:cs="Courier New"/>
-          <w:color w:val="000000"/>
-        </w:rPr>
-        <w:t>)~=0</w:t>
+      <w:r>
+        <w:rPr>
+          <w:rFonts w:ascii="Courier New" w:hAnsi="Courier New" w:cs="Courier New"/>
+          <w:color w:val="000000"/>
+        </w:rPr>
+        <w:t xml:space="preserve"> isnan(SOCori(1,1))==0 &amp;&amp; range(SOCori)~=0</w:t>
       </w:r>
     </w:p>
     <w:p>
@@ -1437,24 +1128,15 @@
           <w:rFonts w:ascii="Courier New" w:hAnsi="Courier New" w:cs="Courier New"/>
           <w:color w:val="228B22"/>
         </w:rPr>
-        <w:t>……</w:t>
-      </w:r>
-      <w:proofErr w:type="gramStart"/>
+        <w:t>………</w:t>
+      </w:r>
       <w:r>
         <w:rPr>
           <w:rFonts w:ascii="Courier New" w:hAnsi="Courier New" w:cs="Courier New"/>
           <w:color w:val="228B22"/>
         </w:rPr>
-        <w:t>…</w:t>
-      </w:r>
-      <w:r>
-        <w:rPr>
-          <w:rFonts w:ascii="Courier New" w:hAnsi="Courier New" w:cs="Courier New"/>
-          <w:color w:val="228B22"/>
-        </w:rPr>
         <w:t>%</w:t>
       </w:r>
-      <w:proofErr w:type="gramEnd"/>
       <w:r>
         <w:rPr>
           <w:rFonts w:ascii="Courier New" w:hAnsi="Courier New" w:cs="Courier New"/>
@@ -1499,23 +1181,7 @@
           <w:rFonts w:ascii="Courier New" w:hAnsi="Courier New" w:cs="Courier New"/>
           <w:color w:val="000000"/>
         </w:rPr>
-        <w:t xml:space="preserve">  </w:t>
-      </w:r>
-      <w:proofErr w:type="gramStart"/>
-      <w:r>
-        <w:rPr>
-          <w:rFonts w:ascii="Courier New" w:hAnsi="Courier New" w:cs="Courier New"/>
-          <w:color w:val="000000"/>
-        </w:rPr>
-        <w:t>count</w:t>
-      </w:r>
-      <w:proofErr w:type="gramEnd"/>
-      <w:r>
-        <w:rPr>
-          <w:rFonts w:ascii="Courier New" w:hAnsi="Courier New" w:cs="Courier New"/>
-          <w:color w:val="000000"/>
-        </w:rPr>
-        <w:t xml:space="preserve"> = count+1;</w:t>
+        <w:t xml:space="preserve">  count = count+1;</w:t>
       </w:r>
     </w:p>
     <w:p>
@@ -1536,7 +1202,6 @@
           <w:szCs w:val="24"/>
         </w:rPr>
       </w:pPr>
-      <w:proofErr w:type="gramStart"/>
       <w:r>
         <w:rPr>
           <w:rFonts w:ascii="Courier New" w:hAnsi="Courier New" w:cs="Courier New"/>
@@ -1544,7 +1209,6 @@
         </w:rPr>
         <w:t>end</w:t>
       </w:r>
-      <w:proofErr w:type="gramEnd"/>
     </w:p>
     <w:p>
       <w:pPr>
@@ -1598,7 +1262,6 @@
           <w:szCs w:val="24"/>
         </w:rPr>
       </w:pPr>
-      <w:proofErr w:type="gramStart"/>
       <w:r>
         <w:rPr>
           <w:rFonts w:ascii="Courier New" w:hAnsi="Courier New" w:cs="Courier New"/>
@@ -1606,23 +1269,13 @@
         </w:rPr>
         <w:t>if</w:t>
       </w:r>
-      <w:proofErr w:type="gramEnd"/>
-      <w:r>
-        <w:rPr>
-          <w:rFonts w:ascii="Courier New" w:hAnsi="Courier New" w:cs="Courier New"/>
-          <w:color w:val="000000"/>
-        </w:rPr>
-        <w:t xml:space="preserve"> count&lt;=</w:t>
-      </w:r>
-      <w:proofErr w:type="spellStart"/>
-      <w:r>
-        <w:rPr>
-          <w:rFonts w:ascii="Courier New" w:hAnsi="Courier New" w:cs="Courier New"/>
-          <w:color w:val="000000"/>
-        </w:rPr>
-        <w:t>plannedEV_number</w:t>
-      </w:r>
-      <w:proofErr w:type="spellEnd"/>
+      <w:r>
+        <w:rPr>
+          <w:rFonts w:ascii="Courier New" w:hAnsi="Courier New" w:cs="Courier New"/>
+          <w:color w:val="000000"/>
+        </w:rPr>
+        <w:t xml:space="preserve"> count&lt;=plannedEV_number</w:t>
+      </w:r>
     </w:p>
     <w:p>
       <w:pPr>
@@ -1648,12 +1301,6 @@
           <w:color w:val="000000"/>
         </w:rPr>
         <w:tab/>
-      </w:r>
-      <w:r>
-        <w:rPr>
-          <w:rFonts w:ascii="Courier New" w:hAnsi="Courier New" w:cs="Courier New"/>
-          <w:color w:val="000000"/>
-        </w:rPr>
         <w:t>altMatrix=FUN_SOCalter(SOCori,FUNC_location(table,HHpool.HOUSEID(i)),model(car_index,:),pattern);</w:t>
       </w:r>
     </w:p>
@@ -1675,7 +1322,6 @@
           <w:szCs w:val="24"/>
         </w:rPr>
       </w:pPr>
-      <w:proofErr w:type="gramStart"/>
       <w:r>
         <w:rPr>
           <w:rFonts w:ascii="Courier New" w:hAnsi="Courier New" w:cs="Courier New"/>
@@ -1683,7 +1329,6 @@
         </w:rPr>
         <w:t>else</w:t>
       </w:r>
-      <w:proofErr w:type="gramEnd"/>
     </w:p>
     <w:p>
       <w:pPr>
@@ -1716,40 +1361,7 @@
           <w:color w:val="000000"/>
         </w:rPr>
         <w:tab/>
-      </w:r>
-      <w:proofErr w:type="spellStart"/>
-      <w:proofErr w:type="gramStart"/>
-      <w:r>
-        <w:rPr>
-          <w:rFonts w:ascii="Courier New" w:hAnsi="Courier New" w:cs="Courier New"/>
-          <w:color w:val="000000"/>
-        </w:rPr>
-        <w:t>altMatrix</w:t>
-      </w:r>
-      <w:proofErr w:type="spellEnd"/>
-      <w:r>
-        <w:rPr>
-          <w:rFonts w:ascii="Courier New" w:hAnsi="Courier New" w:cs="Courier New"/>
-          <w:color w:val="000000"/>
-        </w:rPr>
-        <w:t>=</w:t>
-      </w:r>
-      <w:proofErr w:type="spellStart"/>
-      <w:proofErr w:type="gramEnd"/>
-      <w:r>
-        <w:rPr>
-          <w:rFonts w:ascii="Courier New" w:hAnsi="Courier New" w:cs="Courier New"/>
-          <w:color w:val="000000"/>
-        </w:rPr>
-        <w:t>SOCori</w:t>
-      </w:r>
-      <w:proofErr w:type="spellEnd"/>
-      <w:r>
-        <w:rPr>
-          <w:rFonts w:ascii="Courier New" w:hAnsi="Courier New" w:cs="Courier New"/>
-          <w:color w:val="000000"/>
-        </w:rPr>
-        <w:t>;</w:t>
+        <w:t>altMatrix=SOCori;</w:t>
       </w:r>
     </w:p>
     <w:p>
@@ -1770,7 +1382,6 @@
           <w:szCs w:val="24"/>
         </w:rPr>
       </w:pPr>
-      <w:proofErr w:type="gramStart"/>
       <w:r>
         <w:rPr>
           <w:rFonts w:ascii="Courier New" w:hAnsi="Courier New" w:cs="Courier New"/>
@@ -1778,13 +1389,12 @@
         </w:rPr>
         <w:t>end</w:t>
       </w:r>
-      <w:proofErr w:type="gramEnd"/>
     </w:p>
     <w:p>
       <w:pPr>
         <w:pStyle w:val="a5"/>
         <w:rPr>
-          <w:rFonts w:eastAsiaTheme="minorEastAsia" w:hint="eastAsia"/>
+          <w:rFonts w:eastAsiaTheme="minorEastAsia"/>
           <w:lang w:eastAsia="zh-CN"/>
         </w:rPr>
       </w:pPr>
@@ -1851,7 +1461,6 @@
           <w:szCs w:val="24"/>
         </w:rPr>
       </w:pPr>
-      <w:proofErr w:type="gramStart"/>
       <w:r>
         <w:rPr>
           <w:rFonts w:ascii="Courier New" w:hAnsi="Courier New" w:cs="Courier New"/>
@@ -1859,29 +1468,12 @@
         </w:rPr>
         <w:t>for</w:t>
       </w:r>
-      <w:proofErr w:type="gramEnd"/>
-      <w:r>
-        <w:rPr>
-          <w:rFonts w:ascii="Courier New" w:hAnsi="Courier New" w:cs="Courier New"/>
-          <w:color w:val="000000"/>
-        </w:rPr>
-        <w:t xml:space="preserve"> j=1:length(</w:t>
-      </w:r>
-      <w:proofErr w:type="spellStart"/>
-      <w:r>
-        <w:rPr>
-          <w:rFonts w:ascii="Courier New" w:hAnsi="Courier New" w:cs="Courier New"/>
-          <w:color w:val="000000"/>
-        </w:rPr>
-        <w:t>altMatrix</w:t>
-      </w:r>
-      <w:proofErr w:type="spellEnd"/>
-      <w:r>
-        <w:rPr>
-          <w:rFonts w:ascii="Courier New" w:hAnsi="Courier New" w:cs="Courier New"/>
-          <w:color w:val="000000"/>
-        </w:rPr>
-        <w:t>(:,1))</w:t>
+      <w:r>
+        <w:rPr>
+          <w:rFonts w:ascii="Courier New" w:hAnsi="Courier New" w:cs="Courier New"/>
+          <w:color w:val="000000"/>
+        </w:rPr>
+        <w:t xml:space="preserve"> j=1:length(altMatrix(:,1))</w:t>
       </w:r>
     </w:p>
     <w:p>
@@ -1907,64 +1499,14 @@
           <w:rFonts w:ascii="Courier New" w:hAnsi="Courier New" w:cs="Courier New"/>
           <w:color w:val="000000"/>
         </w:rPr>
-        <w:t xml:space="preserve">    </w:t>
-      </w:r>
-      <w:proofErr w:type="spellStart"/>
-      <w:proofErr w:type="gramStart"/>
-      <w:r>
-        <w:rPr>
-          <w:rFonts w:ascii="Courier New" w:hAnsi="Courier New" w:cs="Courier New"/>
-          <w:color w:val="000000"/>
-        </w:rPr>
-        <w:t>fileID</w:t>
-      </w:r>
-      <w:proofErr w:type="spellEnd"/>
-      <w:proofErr w:type="gramEnd"/>
-      <w:r>
-        <w:rPr>
-          <w:rFonts w:ascii="Courier New" w:hAnsi="Courier New" w:cs="Courier New"/>
-          <w:color w:val="000000"/>
-        </w:rPr>
-        <w:t xml:space="preserve"> = </w:t>
-      </w:r>
-      <w:proofErr w:type="spellStart"/>
-      <w:r>
-        <w:rPr>
-          <w:rFonts w:ascii="Courier New" w:hAnsi="Courier New" w:cs="Courier New"/>
-          <w:color w:val="000000"/>
-        </w:rPr>
-        <w:t>fopen</w:t>
-      </w:r>
-      <w:proofErr w:type="spellEnd"/>
-      <w:r>
-        <w:rPr>
-          <w:rFonts w:ascii="Courier New" w:hAnsi="Courier New" w:cs="Courier New"/>
-          <w:color w:val="000000"/>
-        </w:rPr>
-        <w:t>(</w:t>
-      </w:r>
-      <w:proofErr w:type="spellStart"/>
-      <w:r>
-        <w:rPr>
-          <w:rFonts w:ascii="Courier New" w:hAnsi="Courier New" w:cs="Courier New"/>
-          <w:color w:val="000000"/>
-        </w:rPr>
-        <w:t>filename,</w:t>
+        <w:t xml:space="preserve">    fileID = fopen(filename,</w:t>
       </w:r>
       <w:r>
         <w:rPr>
           <w:rFonts w:ascii="Courier New" w:hAnsi="Courier New" w:cs="Courier New"/>
           <w:color w:val="A020F0"/>
         </w:rPr>
-        <w:t>'a</w:t>
-      </w:r>
-      <w:proofErr w:type="spellEnd"/>
-      <w:r>
-        <w:rPr>
-          <w:rFonts w:ascii="Courier New" w:hAnsi="Courier New" w:cs="Courier New"/>
-          <w:color w:val="A020F0"/>
-        </w:rPr>
-        <w:t>'</w:t>
+        <w:t>'a'</w:t>
       </w:r>
       <w:r>
         <w:rPr>
@@ -1997,32 +1539,7 @@
           <w:rFonts w:ascii="Courier New" w:hAnsi="Courier New" w:cs="Courier New"/>
           <w:color w:val="000000"/>
         </w:rPr>
-        <w:t xml:space="preserve">    </w:t>
-      </w:r>
-      <w:proofErr w:type="spellStart"/>
-      <w:proofErr w:type="gramStart"/>
-      <w:r>
-        <w:rPr>
-          <w:rFonts w:ascii="Courier New" w:hAnsi="Courier New" w:cs="Courier New"/>
-          <w:color w:val="000000"/>
-        </w:rPr>
-        <w:t>fprintf</w:t>
-      </w:r>
-      <w:proofErr w:type="spellEnd"/>
-      <w:r>
-        <w:rPr>
-          <w:rFonts w:ascii="Courier New" w:hAnsi="Courier New" w:cs="Courier New"/>
-          <w:color w:val="000000"/>
-        </w:rPr>
-        <w:t>(</w:t>
-      </w:r>
-      <w:proofErr w:type="gramEnd"/>
-      <w:r>
-        <w:rPr>
-          <w:rFonts w:ascii="Courier New" w:hAnsi="Courier New" w:cs="Courier New"/>
-          <w:color w:val="000000"/>
-        </w:rPr>
-        <w:t>fileID,</w:t>
+        <w:t xml:space="preserve">    fprintf(fileID,</w:t>
       </w:r>
       <w:r>
         <w:rPr>
@@ -2062,41 +1579,7 @@
           <w:rFonts w:ascii="Courier New" w:hAnsi="Courier New" w:cs="Courier New"/>
           <w:color w:val="000000"/>
         </w:rPr>
-        <w:t xml:space="preserve">    </w:t>
-      </w:r>
-      <w:proofErr w:type="spellStart"/>
-      <w:proofErr w:type="gramStart"/>
-      <w:r>
-        <w:rPr>
-          <w:rFonts w:ascii="Courier New" w:hAnsi="Courier New" w:cs="Courier New"/>
-          <w:color w:val="000000"/>
-        </w:rPr>
-        <w:t>fclose</w:t>
-      </w:r>
-      <w:proofErr w:type="spellEnd"/>
-      <w:r>
-        <w:rPr>
-          <w:rFonts w:ascii="Courier New" w:hAnsi="Courier New" w:cs="Courier New"/>
-          <w:color w:val="000000"/>
-        </w:rPr>
-        <w:t>(</w:t>
-      </w:r>
-      <w:proofErr w:type="spellStart"/>
-      <w:proofErr w:type="gramEnd"/>
-      <w:r>
-        <w:rPr>
-          <w:rFonts w:ascii="Courier New" w:hAnsi="Courier New" w:cs="Courier New"/>
-          <w:color w:val="000000"/>
-        </w:rPr>
-        <w:t>fileID</w:t>
-      </w:r>
-      <w:proofErr w:type="spellEnd"/>
-      <w:r>
-        <w:rPr>
-          <w:rFonts w:ascii="Courier New" w:hAnsi="Courier New" w:cs="Courier New"/>
-          <w:color w:val="000000"/>
-        </w:rPr>
-        <w:t>);</w:t>
+        <w:t xml:space="preserve">    fclose(fileID);</w:t>
       </w:r>
     </w:p>
     <w:p>
@@ -2122,23 +1605,7 @@
           <w:rFonts w:ascii="Courier New" w:hAnsi="Courier New" w:cs="Courier New"/>
           <w:color w:val="000000"/>
         </w:rPr>
-        <w:t xml:space="preserve">        </w:t>
-      </w:r>
-      <w:proofErr w:type="gramStart"/>
-      <w:r>
-        <w:rPr>
-          <w:rFonts w:ascii="Courier New" w:hAnsi="Courier New" w:cs="Courier New"/>
-          <w:color w:val="000000"/>
-        </w:rPr>
-        <w:t>dlmwrite(</w:t>
-      </w:r>
-      <w:proofErr w:type="gramEnd"/>
-      <w:r>
-        <w:rPr>
-          <w:rFonts w:ascii="Courier New" w:hAnsi="Courier New" w:cs="Courier New"/>
-          <w:color w:val="000000"/>
-        </w:rPr>
-        <w:t>filename,FUNC_electricity(altMatrix(j,:),model(car_index,:)),</w:t>
+        <w:t xml:space="preserve">        dlmwrite(filename,FUNC_electricity(altMatrix(j,:),model(car_index,:)),</w:t>
       </w:r>
       <w:r>
         <w:rPr>
@@ -2201,7 +1668,6 @@
           <w:szCs w:val="24"/>
         </w:rPr>
       </w:pPr>
-      <w:proofErr w:type="gramStart"/>
       <w:r>
         <w:rPr>
           <w:rFonts w:ascii="Courier New" w:hAnsi="Courier New" w:cs="Courier New"/>
@@ -2209,7 +1675,6 @@
         </w:rPr>
         <w:t>end</w:t>
       </w:r>
-      <w:proofErr w:type="gramEnd"/>
     </w:p>
     <w:p>
       <w:pPr>
@@ -2385,7 +1850,25 @@
         <w:rPr>
           <w:lang w:eastAsia="ko-KR"/>
         </w:rPr>
-        <w:t xml:space="preserve"> experiments are designed as follows.</w:t>
+        <w:t xml:space="preserve"> experiments are designed </w:t>
+      </w:r>
+      <w:r>
+        <w:rPr>
+          <w:lang w:eastAsia="ko-KR"/>
+        </w:rPr>
+        <w:t xml:space="preserve">by controlling several parameters, </w:t>
+      </w:r>
+      <w:r>
+        <w:rPr>
+          <w:lang w:eastAsia="ko-KR"/>
+        </w:rPr>
+        <w:t>which looks as the example below</w:t>
+      </w:r>
+      <w:r>
+        <w:rPr>
+          <w:lang w:eastAsia="ko-KR"/>
+        </w:rPr>
+        <w:t>.</w:t>
       </w:r>
     </w:p>
     <w:p>
@@ -2424,21 +1907,12 @@
             <w:hideMark/>
           </w:tcPr>
           <w:p>
-            <w:pPr>
-              <w:rPr>
-                <w:rFonts w:ascii="Calibri" w:eastAsia="Times New Roman" w:hAnsi="Calibri" w:cs="Times New Roman"/>
-                <w:color w:val="000000"/>
-              </w:rPr>
-            </w:pPr>
-            <w:proofErr w:type="spellStart"/>
             <w:r>
-              <w:rPr>
-                <w:rFonts w:ascii="Calibri" w:eastAsia="Times New Roman" w:hAnsi="Calibri" w:cs="Times New Roman"/>
-                <w:color w:val="000000"/>
-              </w:rPr>
-              <w:t>foldername</w:t>
+              <w:t>Experiment</w:t>
             </w:r>
-            <w:proofErr w:type="spellEnd"/>
+            <w:r>
+              <w:t xml:space="preserve"> short name</w:t>
+            </w:r>
           </w:p>
         </w:tc>
         <w:tc>
@@ -2450,19 +1924,16 @@
           <w:p>
             <w:pPr>
               <w:rPr>
-                <w:rFonts w:ascii="Calibri" w:eastAsia="Times New Roman" w:hAnsi="Calibri" w:cs="Times New Roman"/>
-                <w:color w:val="000000"/>
+                <w:rFonts w:hint="eastAsia"/>
               </w:rPr>
             </w:pPr>
-            <w:proofErr w:type="spellStart"/>
             <w:r>
-              <w:rPr>
-                <w:rFonts w:ascii="Calibri" w:eastAsia="Times New Roman" w:hAnsi="Calibri" w:cs="Times New Roman"/>
-                <w:color w:val="000000"/>
-              </w:rPr>
-              <w:t>num_EV</w:t>
+              <w:t xml:space="preserve">Number of </w:t>
             </w:r>
-            <w:proofErr w:type="spellEnd"/>
+            <w:r>
+              <w:lastRenderedPageBreak/>
+              <w:t xml:space="preserve">Total EV </w:t>
+            </w:r>
           </w:p>
         </w:tc>
         <w:tc>
@@ -2474,19 +1945,17 @@
           <w:p>
             <w:pPr>
               <w:rPr>
-                <w:rFonts w:ascii="Calibri" w:eastAsia="Times New Roman" w:hAnsi="Calibri" w:cs="Times New Roman"/>
-                <w:color w:val="000000"/>
+                <w:rFonts w:hint="eastAsia"/>
               </w:rPr>
             </w:pPr>
-            <w:proofErr w:type="spellStart"/>
             <w:r>
-              <w:rPr>
-                <w:rFonts w:ascii="Calibri" w:eastAsia="Times New Roman" w:hAnsi="Calibri" w:cs="Times New Roman"/>
-                <w:color w:val="000000"/>
-              </w:rPr>
-              <w:t>num_plannedEV</w:t>
+              <w:lastRenderedPageBreak/>
+              <w:t xml:space="preserve">Number of EV with </w:t>
             </w:r>
-            <w:proofErr w:type="spellEnd"/>
+            <w:r>
+              <w:lastRenderedPageBreak/>
+              <w:t xml:space="preserve">alternative plans </w:t>
+            </w:r>
           </w:p>
         </w:tc>
         <w:tc>
@@ -2498,16 +1967,18 @@
           <w:p>
             <w:pPr>
               <w:rPr>
-                <w:rFonts w:ascii="Calibri" w:eastAsia="Times New Roman" w:hAnsi="Calibri" w:cs="Times New Roman"/>
-                <w:color w:val="000000"/>
+                <w:rFonts w:hint="eastAsia"/>
               </w:rPr>
             </w:pPr>
             <w:r>
               <w:rPr>
-                <w:rFonts w:ascii="Calibri" w:eastAsia="Times New Roman" w:hAnsi="Calibri" w:cs="Times New Roman"/>
-                <w:color w:val="000000"/>
+                <w:rFonts w:hint="eastAsia"/>
               </w:rPr>
+              <w:lastRenderedPageBreak/>
               <w:t>Scheme</w:t>
+            </w:r>
+            <w:r>
+              <w:t xml:space="preserve"> for Alternative plans</w:t>
             </w:r>
           </w:p>
         </w:tc>
@@ -2520,31 +1991,14 @@
           <w:p>
             <w:pPr>
               <w:rPr>
-                <w:rFonts w:ascii="Calibri" w:eastAsia="Times New Roman" w:hAnsi="Calibri" w:cs="Times New Roman"/>
-                <w:color w:val="000000"/>
+                <w:rFonts w:hint="eastAsia"/>
               </w:rPr>
             </w:pPr>
             <w:r>
               <w:rPr>
-                <w:rFonts w:ascii="Calibri" w:eastAsia="Times New Roman" w:hAnsi="Calibri" w:cs="Times New Roman"/>
-                <w:color w:val="000000"/>
+                <w:rFonts w:hint="eastAsia"/>
               </w:rPr>
               <w:t>Car</w:t>
-            </w:r>
-          </w:p>
-          <w:p>
-            <w:pPr>
-              <w:rPr>
-                <w:rFonts w:ascii="Calibri" w:eastAsia="Times New Roman" w:hAnsi="Calibri" w:cs="Times New Roman"/>
-                <w:color w:val="000000"/>
-              </w:rPr>
-            </w:pPr>
-            <w:r>
-              <w:rPr>
-                <w:rFonts w:ascii="Calibri" w:eastAsia="Times New Roman" w:hAnsi="Calibri" w:cs="Times New Roman"/>
-                <w:color w:val="000000"/>
-              </w:rPr>
-              <w:t>Model</w:t>
             </w:r>
           </w:p>
         </w:tc>
@@ -2557,14 +2011,12 @@
           <w:p>
             <w:pPr>
               <w:rPr>
-                <w:rFonts w:ascii="Calibri" w:eastAsia="Times New Roman" w:hAnsi="Calibri" w:cs="Times New Roman"/>
-                <w:color w:val="000000"/>
+                <w:rFonts w:hint="eastAsia"/>
               </w:rPr>
             </w:pPr>
             <w:r>
               <w:rPr>
-                <w:rFonts w:ascii="Calibri" w:eastAsia="Times New Roman" w:hAnsi="Calibri" w:cs="Times New Roman"/>
-                <w:color w:val="000000"/>
+                <w:rFonts w:hint="eastAsia"/>
               </w:rPr>
               <w:t>State</w:t>
             </w:r>
@@ -2580,16 +2032,20 @@
           <w:p>
             <w:pPr>
               <w:rPr>
-                <w:rFonts w:ascii="Calibri" w:eastAsia="Times New Roman" w:hAnsi="Calibri" w:cs="Times New Roman"/>
-                <w:color w:val="000000"/>
+                <w:rFonts w:hint="eastAsia"/>
               </w:rPr>
             </w:pPr>
             <w:r>
               <w:rPr>
-                <w:rFonts w:ascii="Calibri" w:eastAsia="Times New Roman" w:hAnsi="Calibri" w:cs="Times New Roman"/>
-                <w:color w:val="000000"/>
+                <w:rFonts w:hint="eastAsia"/>
               </w:rPr>
-              <w:t>optimization goal</w:t>
+              <w:t>O</w:t>
+            </w:r>
+            <w:r>
+              <w:rPr>
+                <w:rFonts w:hint="eastAsia"/>
+              </w:rPr>
+              <w:t>ptimization goal</w:t>
             </w:r>
           </w:p>
         </w:tc>
@@ -2616,7 +2072,15 @@
                 <w:rFonts w:ascii="Calibri" w:eastAsia="Times New Roman" w:hAnsi="Calibri" w:cs="Times New Roman"/>
                 <w:color w:val="000000"/>
               </w:rPr>
-              <w:t>151130_1k_1k_0111</w:t>
+              <w:lastRenderedPageBreak/>
+              <w:t>151130_1k_1k_01</w:t>
+            </w:r>
+            <w:r>
+              <w:rPr>
+                <w:rFonts w:ascii="Calibri" w:eastAsia="Times New Roman" w:hAnsi="Calibri" w:cs="Times New Roman"/>
+                <w:color w:val="000000"/>
+              </w:rPr>
+              <w:t>35</w:t>
             </w:r>
           </w:p>
         </w:tc>
@@ -2698,7 +2162,35 @@
                 <w:rFonts w:ascii="Calibri" w:eastAsia="Times New Roman" w:hAnsi="Calibri" w:cs="Times New Roman"/>
                 <w:color w:val="000000"/>
               </w:rPr>
-              <w:t>[0,1,1,1]</w:t>
+              <w:t>[0,1,</w:t>
+            </w:r>
+            <w:r>
+              <w:rPr>
+                <w:rFonts w:ascii="Calibri" w:eastAsia="Times New Roman" w:hAnsi="Calibri" w:cs="Times New Roman"/>
+                <w:color w:val="000000"/>
+              </w:rPr>
+              <w:t>3</w:t>
+            </w:r>
+            <w:r>
+              <w:rPr>
+                <w:rFonts w:ascii="Calibri" w:eastAsia="Times New Roman" w:hAnsi="Calibri" w:cs="Times New Roman"/>
+                <w:color w:val="000000"/>
+              </w:rPr>
+              <w:t>,</w:t>
+            </w:r>
+            <w:r>
+              <w:rPr>
+                <w:rFonts w:ascii="Calibri" w:eastAsia="Times New Roman" w:hAnsi="Calibri" w:cs="Times New Roman"/>
+                <w:color w:val="000000"/>
+              </w:rPr>
+              <w:t>5</w:t>
+            </w:r>
+            <w:r>
+              <w:rPr>
+                <w:rFonts w:ascii="Calibri" w:eastAsia="Times New Roman" w:hAnsi="Calibri" w:cs="Times New Roman"/>
+                <w:color w:val="000000"/>
+              </w:rPr>
+              <w:t>]</w:t>
             </w:r>
           </w:p>
         </w:tc>
@@ -2746,563 +2238,17 @@
                 <w:rFonts w:ascii="Calibri" w:eastAsia="Times New Roman" w:hAnsi="Calibri" w:cs="Times New Roman"/>
                 <w:color w:val="000000"/>
               </w:rPr>
-              <w:t>TX</w:t>
-            </w:r>
-          </w:p>
-        </w:tc>
-        <w:tc>
-          <w:tcPr>
-            <w:tcW w:w="1276" w:type="dxa"/>
-            <w:noWrap/>
-            <w:hideMark/>
-          </w:tcPr>
-          <w:p>
-            <w:pPr>
-              <w:rPr>
-                <w:rFonts w:ascii="Calibri" w:eastAsia="Times New Roman" w:hAnsi="Calibri" w:cs="Times New Roman"/>
-                <w:color w:val="000000"/>
-              </w:rPr>
-            </w:pPr>
-            <w:r>
-              <w:rPr>
-                <w:rFonts w:ascii="Calibri" w:eastAsia="Times New Roman" w:hAnsi="Calibri" w:cs="Times New Roman"/>
-                <w:color w:val="000000"/>
-              </w:rPr>
-              <w:t>robustness</w:t>
-            </w:r>
-          </w:p>
-        </w:tc>
-        <w:tc>
-          <w:tcPr>
-            <w:tcW w:w="1415" w:type="dxa"/>
-            <w:noWrap/>
-            <w:hideMark/>
-          </w:tcPr>
-          <w:p>
-            <w:pPr>
-              <w:rPr>
-                <w:rFonts w:ascii="Calibri" w:eastAsia="Times New Roman" w:hAnsi="Calibri" w:cs="Times New Roman"/>
-                <w:color w:val="000000"/>
-              </w:rPr>
-            </w:pPr>
-          </w:p>
-        </w:tc>
-      </w:tr>
-      <w:tr>
-        <w:trPr>
-          <w:trHeight w:val="288"/>
-        </w:trPr>
-        <w:tc>
-          <w:tcPr>
-            <w:tcW w:w="1560" w:type="dxa"/>
-            <w:noWrap/>
-            <w:hideMark/>
-          </w:tcPr>
-          <w:p>
-            <w:pPr>
-              <w:rPr>
-                <w:rFonts w:ascii="Calibri" w:eastAsia="Times New Roman" w:hAnsi="Calibri" w:cs="Times New Roman"/>
-                <w:color w:val="000000"/>
-              </w:rPr>
-            </w:pPr>
-            <w:r>
-              <w:rPr>
-                <w:rFonts w:ascii="Calibri" w:eastAsia="Times New Roman" w:hAnsi="Calibri" w:cs="Times New Roman"/>
-                <w:color w:val="000000"/>
-              </w:rPr>
-              <w:lastRenderedPageBreak/>
-              <w:t>151130_1k_1k_0444</w:t>
-            </w:r>
-          </w:p>
-        </w:tc>
-        <w:tc>
-          <w:tcPr>
-            <w:tcW w:w="703" w:type="dxa"/>
-            <w:noWrap/>
-            <w:hideMark/>
-          </w:tcPr>
-          <w:p>
-            <w:pPr>
-              <w:jc w:val="right"/>
-              <w:rPr>
-                <w:rFonts w:ascii="Calibri" w:eastAsia="Times New Roman" w:hAnsi="Calibri" w:cs="Times New Roman"/>
-                <w:color w:val="000000"/>
-              </w:rPr>
-            </w:pPr>
-            <w:r>
-              <w:rPr>
-                <w:rFonts w:ascii="Calibri" w:eastAsia="Times New Roman" w:hAnsi="Calibri" w:cs="Times New Roman"/>
-                <w:color w:val="000000"/>
-              </w:rPr>
-              <w:t>1</w:t>
+              <w:t>T</w:t>
             </w:r>
             <w:r>
               <w:rPr>
                 <w:rFonts w:ascii="Calibri" w:eastAsia="Times New Roman" w:hAnsi="Calibri" w:cs="Times New Roman"/>
                 <w:color w:val="000000"/>
               </w:rPr>
-              <w:t>000</w:t>
+              <w:t>exas</w:t>
             </w:r>
-          </w:p>
-        </w:tc>
-        <w:tc>
-          <w:tcPr>
-            <w:tcW w:w="851" w:type="dxa"/>
-            <w:noWrap/>
-            <w:hideMark/>
-          </w:tcPr>
-          <w:p>
-            <w:pPr>
-              <w:jc w:val="right"/>
-              <w:rPr>
-                <w:rFonts w:ascii="Calibri" w:eastAsia="Times New Roman" w:hAnsi="Calibri" w:cs="Times New Roman"/>
-                <w:color w:val="000000"/>
-              </w:rPr>
-            </w:pPr>
-            <w:r>
-              <w:rPr>
-                <w:rFonts w:ascii="Calibri" w:eastAsia="Times New Roman" w:hAnsi="Calibri" w:cs="Times New Roman"/>
-                <w:color w:val="000000"/>
-              </w:rPr>
-              <w:t>1</w:t>
-            </w:r>
-            <w:r>
-              <w:rPr>
-                <w:rFonts w:ascii="Calibri" w:eastAsia="Times New Roman" w:hAnsi="Calibri" w:cs="Times New Roman"/>
-                <w:color w:val="000000"/>
-              </w:rPr>
-              <w:t>000</w:t>
-            </w:r>
-          </w:p>
-        </w:tc>
-        <w:tc>
-          <w:tcPr>
-            <w:tcW w:w="1134" w:type="dxa"/>
-            <w:noWrap/>
-            <w:hideMark/>
-          </w:tcPr>
-          <w:p>
-            <w:pPr>
-              <w:rPr>
-                <w:rFonts w:ascii="Calibri" w:eastAsia="Times New Roman" w:hAnsi="Calibri" w:cs="Times New Roman"/>
-                <w:color w:val="000000"/>
-              </w:rPr>
-            </w:pPr>
-            <w:r>
-              <w:rPr>
-                <w:rFonts w:ascii="Calibri" w:eastAsia="Times New Roman" w:hAnsi="Calibri" w:cs="Times New Roman"/>
-                <w:color w:val="000000"/>
-              </w:rPr>
-              <w:t>[0,4,4,4]</w:t>
-            </w:r>
-          </w:p>
-        </w:tc>
-        <w:tc>
-          <w:tcPr>
-            <w:tcW w:w="850" w:type="dxa"/>
-            <w:noWrap/>
-            <w:hideMark/>
-          </w:tcPr>
-          <w:p>
-            <w:pPr>
-              <w:tabs>
-                <w:tab w:val="right" w:pos="634"/>
-              </w:tabs>
-              <w:rPr>
-                <w:rFonts w:ascii="Calibri" w:eastAsia="Times New Roman" w:hAnsi="Calibri" w:cs="Times New Roman"/>
-                <w:color w:val="000000"/>
-              </w:rPr>
-            </w:pPr>
-            <w:r>
-              <w:rPr>
-                <w:rFonts w:ascii="Calibri" w:eastAsia="Times New Roman" w:hAnsi="Calibri" w:cs="Times New Roman"/>
-                <w:color w:val="000000"/>
-              </w:rPr>
-              <w:tab/>
-              <w:t>Tesla</w:t>
-            </w:r>
-          </w:p>
-        </w:tc>
-        <w:tc>
-          <w:tcPr>
-            <w:tcW w:w="851" w:type="dxa"/>
-            <w:noWrap/>
-            <w:hideMark/>
-          </w:tcPr>
-          <w:p>
-            <w:pPr>
-              <w:rPr>
-                <w:rFonts w:ascii="Calibri" w:eastAsia="Times New Roman" w:hAnsi="Calibri" w:cs="Times New Roman"/>
-                <w:color w:val="000000"/>
-              </w:rPr>
-            </w:pPr>
-            <w:r>
-              <w:rPr>
-                <w:rFonts w:ascii="Calibri" w:eastAsia="Times New Roman" w:hAnsi="Calibri" w:cs="Times New Roman"/>
-                <w:color w:val="000000"/>
-              </w:rPr>
-              <w:t>TX</w:t>
-            </w:r>
-          </w:p>
-        </w:tc>
-        <w:tc>
-          <w:tcPr>
-            <w:tcW w:w="1276" w:type="dxa"/>
-            <w:noWrap/>
-            <w:hideMark/>
-          </w:tcPr>
-          <w:p>
-            <w:pPr>
-              <w:rPr>
-                <w:rFonts w:ascii="Calibri" w:eastAsia="Times New Roman" w:hAnsi="Calibri" w:cs="Times New Roman"/>
-                <w:color w:val="000000"/>
-              </w:rPr>
-            </w:pPr>
-            <w:r>
-              <w:rPr>
-                <w:rFonts w:ascii="Calibri" w:eastAsia="Times New Roman" w:hAnsi="Calibri" w:cs="Times New Roman"/>
-                <w:color w:val="000000"/>
-              </w:rPr>
-              <w:t>robustness</w:t>
-            </w:r>
-          </w:p>
-        </w:tc>
-        <w:tc>
-          <w:tcPr>
-            <w:tcW w:w="1415" w:type="dxa"/>
-            <w:noWrap/>
-            <w:hideMark/>
-          </w:tcPr>
-          <w:p>
-            <w:pPr>
-              <w:rPr>
-                <w:rFonts w:ascii="Calibri" w:eastAsia="Times New Roman" w:hAnsi="Calibri" w:cs="Times New Roman"/>
-                <w:color w:val="000000"/>
-              </w:rPr>
-            </w:pPr>
-          </w:p>
-        </w:tc>
-      </w:tr>
-      <w:tr>
-        <w:trPr>
-          <w:trHeight w:val="288"/>
-        </w:trPr>
-        <w:tc>
-          <w:tcPr>
-            <w:tcW w:w="1560" w:type="dxa"/>
-            <w:noWrap/>
-            <w:hideMark/>
-          </w:tcPr>
-          <w:p>
-            <w:pPr>
-              <w:rPr>
-                <w:rFonts w:ascii="Calibri" w:eastAsia="Times New Roman" w:hAnsi="Calibri" w:cs="Times New Roman"/>
-                <w:color w:val="000000"/>
-              </w:rPr>
-            </w:pPr>
-            <w:r>
-              <w:rPr>
-                <w:rFonts w:ascii="Calibri" w:eastAsia="Times New Roman" w:hAnsi="Calibri" w:cs="Times New Roman"/>
-                <w:color w:val="000000"/>
-              </w:rPr>
-              <w:t>151130_1k_1k_0777</w:t>
-            </w:r>
-          </w:p>
-        </w:tc>
-        <w:tc>
-          <w:tcPr>
-            <w:tcW w:w="703" w:type="dxa"/>
-            <w:noWrap/>
-            <w:hideMark/>
-          </w:tcPr>
-          <w:p>
-            <w:pPr>
-              <w:jc w:val="right"/>
-              <w:rPr>
-                <w:rFonts w:ascii="Calibri" w:eastAsia="Times New Roman" w:hAnsi="Calibri" w:cs="Times New Roman"/>
-                <w:color w:val="000000"/>
-              </w:rPr>
-            </w:pPr>
-            <w:r>
-              <w:rPr>
-                <w:rFonts w:ascii="Calibri" w:eastAsia="Times New Roman" w:hAnsi="Calibri" w:cs="Times New Roman"/>
-                <w:color w:val="000000"/>
-              </w:rPr>
-              <w:t>1000</w:t>
-            </w:r>
-          </w:p>
-        </w:tc>
-        <w:tc>
-          <w:tcPr>
-            <w:tcW w:w="851" w:type="dxa"/>
-            <w:noWrap/>
-            <w:hideMark/>
-          </w:tcPr>
-          <w:p>
-            <w:pPr>
-              <w:jc w:val="right"/>
-              <w:rPr>
-                <w:rFonts w:ascii="Calibri" w:eastAsia="Times New Roman" w:hAnsi="Calibri" w:cs="Times New Roman"/>
-                <w:color w:val="000000"/>
-              </w:rPr>
-            </w:pPr>
-            <w:r>
-              <w:rPr>
-                <w:rFonts w:ascii="Calibri" w:eastAsia="Times New Roman" w:hAnsi="Calibri" w:cs="Times New Roman"/>
-                <w:color w:val="000000"/>
-              </w:rPr>
-              <w:t>1000</w:t>
-            </w:r>
-          </w:p>
-        </w:tc>
-        <w:tc>
-          <w:tcPr>
-            <w:tcW w:w="1134" w:type="dxa"/>
-            <w:noWrap/>
-            <w:hideMark/>
-          </w:tcPr>
-          <w:p>
-            <w:pPr>
-              <w:rPr>
-                <w:rFonts w:ascii="Calibri" w:eastAsia="Times New Roman" w:hAnsi="Calibri" w:cs="Times New Roman"/>
-                <w:color w:val="000000"/>
-              </w:rPr>
-            </w:pPr>
-            <w:r>
-              <w:rPr>
-                <w:rFonts w:ascii="Calibri" w:eastAsia="Times New Roman" w:hAnsi="Calibri" w:cs="Times New Roman"/>
-                <w:color w:val="000000"/>
-              </w:rPr>
-              <w:t>[0,7,7,7]</w:t>
-            </w:r>
-          </w:p>
-        </w:tc>
-        <w:tc>
-          <w:tcPr>
-            <w:tcW w:w="850" w:type="dxa"/>
-            <w:noWrap/>
-            <w:hideMark/>
-          </w:tcPr>
-          <w:p>
-            <w:pPr>
-              <w:tabs>
-                <w:tab w:val="right" w:pos="634"/>
-              </w:tabs>
-              <w:rPr>
-                <w:rFonts w:ascii="Calibri" w:eastAsia="Times New Roman" w:hAnsi="Calibri" w:cs="Times New Roman"/>
-                <w:color w:val="000000"/>
-              </w:rPr>
-            </w:pPr>
-            <w:r>
-              <w:rPr>
-                <w:rFonts w:ascii="Calibri" w:eastAsia="Times New Roman" w:hAnsi="Calibri" w:cs="Times New Roman"/>
-                <w:color w:val="000000"/>
-              </w:rPr>
-              <w:tab/>
-              <w:t>Tesla</w:t>
-            </w:r>
-          </w:p>
-        </w:tc>
-        <w:tc>
-          <w:tcPr>
-            <w:tcW w:w="851" w:type="dxa"/>
-            <w:noWrap/>
-            <w:hideMark/>
-          </w:tcPr>
-          <w:p>
-            <w:pPr>
-              <w:rPr>
-                <w:rFonts w:ascii="Calibri" w:eastAsia="Times New Roman" w:hAnsi="Calibri" w:cs="Times New Roman"/>
-                <w:color w:val="000000"/>
-              </w:rPr>
-            </w:pPr>
-            <w:r>
-              <w:rPr>
-                <w:rFonts w:ascii="Calibri" w:eastAsia="Times New Roman" w:hAnsi="Calibri" w:cs="Times New Roman"/>
-                <w:color w:val="000000"/>
-              </w:rPr>
-              <w:t>TX</w:t>
-            </w:r>
-          </w:p>
-        </w:tc>
-        <w:tc>
-          <w:tcPr>
-            <w:tcW w:w="1276" w:type="dxa"/>
-            <w:noWrap/>
-            <w:hideMark/>
-          </w:tcPr>
-          <w:p>
-            <w:pPr>
-              <w:rPr>
-                <w:rFonts w:ascii="Calibri" w:eastAsia="Times New Roman" w:hAnsi="Calibri" w:cs="Times New Roman"/>
-                <w:color w:val="000000"/>
-              </w:rPr>
-            </w:pPr>
-            <w:r>
-              <w:rPr>
-                <w:rFonts w:ascii="Calibri" w:eastAsia="Times New Roman" w:hAnsi="Calibri" w:cs="Times New Roman"/>
-                <w:color w:val="000000"/>
-              </w:rPr>
-              <w:t>robustness</w:t>
-            </w:r>
-          </w:p>
-        </w:tc>
-        <w:tc>
-          <w:tcPr>
-            <w:tcW w:w="1415" w:type="dxa"/>
-            <w:noWrap/>
-            <w:hideMark/>
-          </w:tcPr>
-          <w:p>
-            <w:pPr>
-              <w:rPr>
-                <w:rFonts w:ascii="Calibri" w:eastAsia="Times New Roman" w:hAnsi="Calibri" w:cs="Times New Roman"/>
-                <w:color w:val="000000"/>
-              </w:rPr>
-            </w:pPr>
-          </w:p>
-        </w:tc>
-      </w:tr>
-      <w:tr>
-        <w:trPr>
-          <w:trHeight w:val="288"/>
-        </w:trPr>
-        <w:tc>
-          <w:tcPr>
-            <w:tcW w:w="1560" w:type="dxa"/>
-            <w:noWrap/>
-            <w:hideMark/>
-          </w:tcPr>
-          <w:p>
-            <w:pPr>
-              <w:rPr>
-                <w:rFonts w:ascii="Calibri" w:eastAsia="Times New Roman" w:hAnsi="Calibri" w:cs="Times New Roman"/>
-                <w:color w:val="000000"/>
-              </w:rPr>
-            </w:pPr>
-            <w:r>
-              <w:rPr>
-                <w:rFonts w:ascii="Calibri" w:eastAsia="Times New Roman" w:hAnsi="Calibri" w:cs="Times New Roman"/>
-                <w:color w:val="000000"/>
-              </w:rPr>
-              <w:t>151130_1k_1k_0147</w:t>
-            </w:r>
-          </w:p>
-        </w:tc>
-        <w:tc>
-          <w:tcPr>
-            <w:tcW w:w="703" w:type="dxa"/>
-            <w:noWrap/>
-            <w:hideMark/>
-          </w:tcPr>
-          <w:p>
-            <w:pPr>
-              <w:jc w:val="right"/>
-              <w:rPr>
-                <w:rFonts w:ascii="Calibri" w:eastAsia="Times New Roman" w:hAnsi="Calibri" w:cs="Times New Roman"/>
-                <w:color w:val="000000"/>
-              </w:rPr>
-            </w:pPr>
-            <w:r>
-              <w:rPr>
-                <w:rFonts w:ascii="Calibri" w:eastAsia="Times New Roman" w:hAnsi="Calibri" w:cs="Times New Roman"/>
-                <w:color w:val="000000"/>
-              </w:rPr>
-              <w:t>1000</w:t>
-            </w:r>
-          </w:p>
-        </w:tc>
-        <w:tc>
-          <w:tcPr>
-            <w:tcW w:w="851" w:type="dxa"/>
-            <w:noWrap/>
-            <w:hideMark/>
-          </w:tcPr>
-          <w:p>
-            <w:pPr>
-              <w:jc w:val="right"/>
-              <w:rPr>
-                <w:rFonts w:ascii="Calibri" w:eastAsia="Times New Roman" w:hAnsi="Calibri" w:cs="Times New Roman"/>
-                <w:color w:val="000000"/>
-              </w:rPr>
-            </w:pPr>
-            <w:r>
-              <w:rPr>
-                <w:rFonts w:ascii="Calibri" w:eastAsia="Times New Roman" w:hAnsi="Calibri" w:cs="Times New Roman"/>
-                <w:color w:val="000000"/>
-              </w:rPr>
-              <w:t>1000</w:t>
-            </w:r>
-          </w:p>
-        </w:tc>
-        <w:tc>
-          <w:tcPr>
-            <w:tcW w:w="1134" w:type="dxa"/>
-            <w:noWrap/>
-            <w:hideMark/>
-          </w:tcPr>
-          <w:p>
-            <w:pPr>
-              <w:rPr>
-                <w:rFonts w:ascii="Calibri" w:eastAsia="Times New Roman" w:hAnsi="Calibri" w:cs="Times New Roman"/>
-                <w:color w:val="000000"/>
-              </w:rPr>
-            </w:pPr>
-            <w:r>
-              <w:rPr>
-                <w:rFonts w:ascii="Calibri" w:eastAsia="Times New Roman" w:hAnsi="Calibri" w:cs="Times New Roman"/>
-                <w:color w:val="000000"/>
-              </w:rPr>
-              <w:t>[0,1,4,7]</w:t>
-            </w:r>
-          </w:p>
-        </w:tc>
-        <w:tc>
-          <w:tcPr>
-            <w:tcW w:w="850" w:type="dxa"/>
-            <w:noWrap/>
-            <w:hideMark/>
-          </w:tcPr>
-          <w:p>
-            <w:pPr>
-              <w:tabs>
-                <w:tab w:val="right" w:pos="634"/>
-              </w:tabs>
-              <w:rPr>
-                <w:rFonts w:ascii="Calibri" w:eastAsia="Times New Roman" w:hAnsi="Calibri" w:cs="Times New Roman"/>
-                <w:color w:val="000000"/>
-              </w:rPr>
-            </w:pPr>
-            <w:r>
-              <w:rPr>
-                <w:rFonts w:ascii="Calibri" w:eastAsia="Times New Roman" w:hAnsi="Calibri" w:cs="Times New Roman"/>
-                <w:color w:val="000000"/>
-              </w:rPr>
-              <w:tab/>
-              <w:t>Tesla</w:t>
-            </w:r>
-          </w:p>
-        </w:tc>
-        <w:tc>
-          <w:tcPr>
-            <w:tcW w:w="851" w:type="dxa"/>
-            <w:noWrap/>
-            <w:hideMark/>
-          </w:tcPr>
-          <w:p>
-            <w:pPr>
-              <w:rPr>
-                <w:rFonts w:ascii="Calibri" w:eastAsia="Times New Roman" w:hAnsi="Calibri" w:cs="Times New Roman"/>
-                <w:color w:val="000000"/>
-              </w:rPr>
-            </w:pPr>
-            <w:r>
-              <w:rPr>
-                <w:rFonts w:ascii="Calibri" w:eastAsia="Times New Roman" w:hAnsi="Calibri" w:cs="Times New Roman"/>
-                <w:color w:val="000000"/>
-              </w:rPr>
-              <w:t>TX</w:t>
-            </w:r>
+            <w:bookmarkStart w:id="0" w:name="_GoBack"/>
+            <w:bookmarkEnd w:id="0"/>
           </w:p>
         </w:tc>
         <w:tc>
@@ -3345,794 +2291,11 @@
                 <w:rFonts w:ascii="Calibri" w:eastAsia="Times New Roman" w:hAnsi="Calibri" w:cs="Times New Roman"/>
                 <w:color w:val="000000"/>
               </w:rPr>
-              <w:t xml:space="preserve">Global </w:t>
-            </w:r>
-            <w:r>
-              <w:rPr>
-                <w:rFonts w:ascii="Calibri" w:eastAsia="Times New Roman" w:hAnsi="Calibri" w:cs="Times New Roman"/>
-                <w:color w:val="000000"/>
-              </w:rPr>
               <w:t>cost minimization</w:t>
             </w:r>
           </w:p>
         </w:tc>
       </w:tr>
-      <w:tr>
-        <w:trPr>
-          <w:trHeight w:val="288"/>
-        </w:trPr>
-        <w:tc>
-          <w:tcPr>
-            <w:tcW w:w="1560" w:type="dxa"/>
-            <w:noWrap/>
-            <w:hideMark/>
-          </w:tcPr>
-          <w:p>
-            <w:pPr>
-              <w:rPr>
-                <w:rFonts w:ascii="Calibri" w:eastAsia="Times New Roman" w:hAnsi="Calibri" w:cs="Times New Roman"/>
-                <w:color w:val="000000"/>
-              </w:rPr>
-            </w:pPr>
-            <w:r>
-              <w:rPr>
-                <w:rFonts w:ascii="Calibri" w:eastAsia="Times New Roman" w:hAnsi="Calibri" w:cs="Times New Roman"/>
-                <w:color w:val="000000"/>
-              </w:rPr>
-              <w:t>151130_1k_50_0147</w:t>
-            </w:r>
-          </w:p>
-        </w:tc>
-        <w:tc>
-          <w:tcPr>
-            <w:tcW w:w="703" w:type="dxa"/>
-            <w:noWrap/>
-            <w:hideMark/>
-          </w:tcPr>
-          <w:p>
-            <w:pPr>
-              <w:jc w:val="right"/>
-              <w:rPr>
-                <w:rFonts w:ascii="Calibri" w:eastAsia="Times New Roman" w:hAnsi="Calibri" w:cs="Times New Roman"/>
-                <w:color w:val="000000"/>
-              </w:rPr>
-            </w:pPr>
-            <w:r>
-              <w:rPr>
-                <w:rFonts w:ascii="Calibri" w:eastAsia="Times New Roman" w:hAnsi="Calibri" w:cs="Times New Roman"/>
-                <w:color w:val="000000"/>
-              </w:rPr>
-              <w:t>1000</w:t>
-            </w:r>
-          </w:p>
-        </w:tc>
-        <w:tc>
-          <w:tcPr>
-            <w:tcW w:w="851" w:type="dxa"/>
-            <w:noWrap/>
-            <w:hideMark/>
-          </w:tcPr>
-          <w:p>
-            <w:pPr>
-              <w:jc w:val="right"/>
-              <w:rPr>
-                <w:rFonts w:ascii="Calibri" w:eastAsia="Times New Roman" w:hAnsi="Calibri" w:cs="Times New Roman"/>
-                <w:color w:val="000000"/>
-              </w:rPr>
-            </w:pPr>
-            <w:r>
-              <w:rPr>
-                <w:rFonts w:ascii="Calibri" w:eastAsia="Times New Roman" w:hAnsi="Calibri" w:cs="Times New Roman"/>
-                <w:color w:val="000000"/>
-              </w:rPr>
-              <w:t>50</w:t>
-            </w:r>
-          </w:p>
-        </w:tc>
-        <w:tc>
-          <w:tcPr>
-            <w:tcW w:w="1134" w:type="dxa"/>
-            <w:noWrap/>
-            <w:hideMark/>
-          </w:tcPr>
-          <w:p>
-            <w:pPr>
-              <w:rPr>
-                <w:rFonts w:ascii="Calibri" w:eastAsia="Times New Roman" w:hAnsi="Calibri" w:cs="Times New Roman"/>
-                <w:color w:val="000000"/>
-              </w:rPr>
-            </w:pPr>
-            <w:r>
-              <w:rPr>
-                <w:rFonts w:ascii="Calibri" w:eastAsia="Times New Roman" w:hAnsi="Calibri" w:cs="Times New Roman"/>
-                <w:color w:val="000000"/>
-              </w:rPr>
-              <w:t>[0,1,4,7]</w:t>
-            </w:r>
-          </w:p>
-        </w:tc>
-        <w:tc>
-          <w:tcPr>
-            <w:tcW w:w="850" w:type="dxa"/>
-            <w:noWrap/>
-            <w:hideMark/>
-          </w:tcPr>
-          <w:p>
-            <w:pPr>
-              <w:tabs>
-                <w:tab w:val="right" w:pos="634"/>
-              </w:tabs>
-              <w:rPr>
-                <w:rFonts w:ascii="Calibri" w:eastAsia="Times New Roman" w:hAnsi="Calibri" w:cs="Times New Roman"/>
-                <w:color w:val="000000"/>
-              </w:rPr>
-            </w:pPr>
-            <w:r>
-              <w:rPr>
-                <w:rFonts w:ascii="Calibri" w:eastAsia="Times New Roman" w:hAnsi="Calibri" w:cs="Times New Roman"/>
-                <w:color w:val="000000"/>
-              </w:rPr>
-              <w:tab/>
-              <w:t>Tesla</w:t>
-            </w:r>
-          </w:p>
-        </w:tc>
-        <w:tc>
-          <w:tcPr>
-            <w:tcW w:w="851" w:type="dxa"/>
-            <w:noWrap/>
-            <w:hideMark/>
-          </w:tcPr>
-          <w:p>
-            <w:pPr>
-              <w:rPr>
-                <w:rFonts w:ascii="Calibri" w:eastAsia="Times New Roman" w:hAnsi="Calibri" w:cs="Times New Roman"/>
-                <w:color w:val="000000"/>
-              </w:rPr>
-            </w:pPr>
-            <w:r>
-              <w:rPr>
-                <w:rFonts w:ascii="Calibri" w:eastAsia="Times New Roman" w:hAnsi="Calibri" w:cs="Times New Roman"/>
-                <w:color w:val="000000"/>
-              </w:rPr>
-              <w:t>TX</w:t>
-            </w:r>
-          </w:p>
-        </w:tc>
-        <w:tc>
-          <w:tcPr>
-            <w:tcW w:w="1276" w:type="dxa"/>
-            <w:noWrap/>
-            <w:hideMark/>
-          </w:tcPr>
-          <w:p>
-            <w:pPr>
-              <w:rPr>
-                <w:rFonts w:ascii="Calibri" w:eastAsia="Times New Roman" w:hAnsi="Calibri" w:cs="Times New Roman"/>
-                <w:color w:val="000000"/>
-              </w:rPr>
-            </w:pPr>
-            <w:r>
-              <w:rPr>
-                <w:rFonts w:ascii="Calibri" w:eastAsia="Times New Roman" w:hAnsi="Calibri" w:cs="Times New Roman"/>
-                <w:color w:val="000000"/>
-              </w:rPr>
-              <w:t>robustness</w:t>
-            </w:r>
-          </w:p>
-        </w:tc>
-        <w:tc>
-          <w:tcPr>
-            <w:tcW w:w="1415" w:type="dxa"/>
-            <w:noWrap/>
-            <w:hideMark/>
-          </w:tcPr>
-          <w:p>
-            <w:pPr>
-              <w:rPr>
-                <w:rFonts w:ascii="Calibri" w:eastAsia="Times New Roman" w:hAnsi="Calibri" w:cs="Times New Roman"/>
-                <w:color w:val="000000"/>
-              </w:rPr>
-            </w:pPr>
-            <w:r>
-              <w:rPr>
-                <w:rFonts w:ascii="Calibri" w:eastAsia="Times New Roman" w:hAnsi="Calibri" w:cs="Times New Roman"/>
-                <w:color w:val="000000"/>
-              </w:rPr>
-              <w:t xml:space="preserve">Global </w:t>
-            </w:r>
-            <w:r>
-              <w:rPr>
-                <w:rFonts w:ascii="Calibri" w:eastAsia="Times New Roman" w:hAnsi="Calibri" w:cs="Times New Roman"/>
-                <w:color w:val="000000"/>
-              </w:rPr>
-              <w:t>cost minimization</w:t>
-            </w:r>
-          </w:p>
-        </w:tc>
-      </w:tr>
-      <w:tr>
-        <w:trPr>
-          <w:trHeight w:val="288"/>
-        </w:trPr>
-        <w:tc>
-          <w:tcPr>
-            <w:tcW w:w="1560" w:type="dxa"/>
-            <w:noWrap/>
-            <w:hideMark/>
-          </w:tcPr>
-          <w:p>
-            <w:pPr>
-              <w:rPr>
-                <w:rFonts w:ascii="Calibri" w:eastAsia="Times New Roman" w:hAnsi="Calibri" w:cs="Times New Roman"/>
-                <w:color w:val="000000"/>
-              </w:rPr>
-            </w:pPr>
-            <w:r>
-              <w:rPr>
-                <w:rFonts w:ascii="Calibri" w:eastAsia="Times New Roman" w:hAnsi="Calibri" w:cs="Times New Roman"/>
-                <w:color w:val="000000"/>
-              </w:rPr>
-              <w:t>151130_1k_100_0147</w:t>
-            </w:r>
-          </w:p>
-        </w:tc>
-        <w:tc>
-          <w:tcPr>
-            <w:tcW w:w="703" w:type="dxa"/>
-            <w:noWrap/>
-            <w:hideMark/>
-          </w:tcPr>
-          <w:p>
-            <w:pPr>
-              <w:jc w:val="right"/>
-              <w:rPr>
-                <w:rFonts w:ascii="Calibri" w:eastAsia="Times New Roman" w:hAnsi="Calibri" w:cs="Times New Roman"/>
-                <w:color w:val="000000"/>
-              </w:rPr>
-            </w:pPr>
-            <w:r>
-              <w:rPr>
-                <w:rFonts w:ascii="Calibri" w:eastAsia="Times New Roman" w:hAnsi="Calibri" w:cs="Times New Roman"/>
-                <w:color w:val="000000"/>
-              </w:rPr>
-              <w:t>1000</w:t>
-            </w:r>
-          </w:p>
-        </w:tc>
-        <w:tc>
-          <w:tcPr>
-            <w:tcW w:w="851" w:type="dxa"/>
-            <w:noWrap/>
-            <w:hideMark/>
-          </w:tcPr>
-          <w:p>
-            <w:pPr>
-              <w:jc w:val="right"/>
-              <w:rPr>
-                <w:rFonts w:ascii="Calibri" w:eastAsia="Times New Roman" w:hAnsi="Calibri" w:cs="Times New Roman"/>
-                <w:color w:val="000000"/>
-              </w:rPr>
-            </w:pPr>
-            <w:r>
-              <w:rPr>
-                <w:rFonts w:ascii="Calibri" w:eastAsia="Times New Roman" w:hAnsi="Calibri" w:cs="Times New Roman"/>
-                <w:color w:val="000000"/>
-              </w:rPr>
-              <w:t>100</w:t>
-            </w:r>
-          </w:p>
-        </w:tc>
-        <w:tc>
-          <w:tcPr>
-            <w:tcW w:w="1134" w:type="dxa"/>
-            <w:noWrap/>
-            <w:hideMark/>
-          </w:tcPr>
-          <w:p>
-            <w:pPr>
-              <w:rPr>
-                <w:rFonts w:ascii="Calibri" w:eastAsia="Times New Roman" w:hAnsi="Calibri" w:cs="Times New Roman"/>
-                <w:color w:val="000000"/>
-              </w:rPr>
-            </w:pPr>
-            <w:r>
-              <w:rPr>
-                <w:rFonts w:ascii="Calibri" w:eastAsia="Times New Roman" w:hAnsi="Calibri" w:cs="Times New Roman"/>
-                <w:color w:val="000000"/>
-              </w:rPr>
-              <w:t>[0,1,4,7]</w:t>
-            </w:r>
-          </w:p>
-        </w:tc>
-        <w:tc>
-          <w:tcPr>
-            <w:tcW w:w="850" w:type="dxa"/>
-            <w:noWrap/>
-            <w:hideMark/>
-          </w:tcPr>
-          <w:p>
-            <w:pPr>
-              <w:tabs>
-                <w:tab w:val="right" w:pos="634"/>
-              </w:tabs>
-              <w:rPr>
-                <w:rFonts w:ascii="Calibri" w:eastAsia="Times New Roman" w:hAnsi="Calibri" w:cs="Times New Roman"/>
-                <w:color w:val="000000"/>
-              </w:rPr>
-            </w:pPr>
-            <w:r>
-              <w:rPr>
-                <w:rFonts w:ascii="Calibri" w:eastAsia="Times New Roman" w:hAnsi="Calibri" w:cs="Times New Roman"/>
-                <w:color w:val="000000"/>
-              </w:rPr>
-              <w:tab/>
-              <w:t>Tesla</w:t>
-            </w:r>
-          </w:p>
-        </w:tc>
-        <w:tc>
-          <w:tcPr>
-            <w:tcW w:w="851" w:type="dxa"/>
-            <w:noWrap/>
-            <w:hideMark/>
-          </w:tcPr>
-          <w:p>
-            <w:pPr>
-              <w:rPr>
-                <w:rFonts w:ascii="Calibri" w:eastAsia="Times New Roman" w:hAnsi="Calibri" w:cs="Times New Roman"/>
-                <w:color w:val="000000"/>
-              </w:rPr>
-            </w:pPr>
-            <w:r>
-              <w:rPr>
-                <w:rFonts w:ascii="Calibri" w:eastAsia="Times New Roman" w:hAnsi="Calibri" w:cs="Times New Roman"/>
-                <w:color w:val="000000"/>
-              </w:rPr>
-              <w:t>TX</w:t>
-            </w:r>
-          </w:p>
-        </w:tc>
-        <w:tc>
-          <w:tcPr>
-            <w:tcW w:w="1276" w:type="dxa"/>
-            <w:noWrap/>
-            <w:hideMark/>
-          </w:tcPr>
-          <w:p>
-            <w:pPr>
-              <w:rPr>
-                <w:rFonts w:ascii="Calibri" w:eastAsia="Times New Roman" w:hAnsi="Calibri" w:cs="Times New Roman"/>
-                <w:color w:val="000000"/>
-              </w:rPr>
-            </w:pPr>
-            <w:r>
-              <w:rPr>
-                <w:rFonts w:ascii="Calibri" w:eastAsia="Times New Roman" w:hAnsi="Calibri" w:cs="Times New Roman"/>
-                <w:color w:val="000000"/>
-              </w:rPr>
-              <w:t>robustness</w:t>
-            </w:r>
-          </w:p>
-        </w:tc>
-        <w:tc>
-          <w:tcPr>
-            <w:tcW w:w="1415" w:type="dxa"/>
-            <w:noWrap/>
-            <w:hideMark/>
-          </w:tcPr>
-          <w:p>
-            <w:pPr>
-              <w:rPr>
-                <w:rFonts w:ascii="Calibri" w:eastAsia="Times New Roman" w:hAnsi="Calibri" w:cs="Times New Roman"/>
-                <w:color w:val="000000"/>
-              </w:rPr>
-            </w:pPr>
-            <w:r>
-              <w:rPr>
-                <w:rFonts w:ascii="Calibri" w:eastAsia="Times New Roman" w:hAnsi="Calibri" w:cs="Times New Roman"/>
-                <w:color w:val="000000"/>
-              </w:rPr>
-              <w:t>Global</w:t>
-            </w:r>
-            <w:r>
-              <w:rPr>
-                <w:rFonts w:ascii="Calibri" w:eastAsia="Times New Roman" w:hAnsi="Calibri" w:cs="Times New Roman"/>
-                <w:color w:val="000000"/>
-              </w:rPr>
-              <w:t xml:space="preserve"> cost minimization</w:t>
-            </w:r>
-          </w:p>
-        </w:tc>
-      </w:tr>
-      <w:tr>
-        <w:trPr>
-          <w:trHeight w:val="288"/>
-        </w:trPr>
-        <w:tc>
-          <w:tcPr>
-            <w:tcW w:w="1560" w:type="dxa"/>
-            <w:noWrap/>
-            <w:hideMark/>
-          </w:tcPr>
-          <w:p>
-            <w:pPr>
-              <w:rPr>
-                <w:rFonts w:ascii="Calibri" w:eastAsia="Times New Roman" w:hAnsi="Calibri" w:cs="Times New Roman"/>
-                <w:color w:val="000000"/>
-              </w:rPr>
-            </w:pPr>
-            <w:r>
-              <w:rPr>
-                <w:rFonts w:ascii="Calibri" w:eastAsia="Times New Roman" w:hAnsi="Calibri" w:cs="Times New Roman"/>
-                <w:color w:val="000000"/>
-              </w:rPr>
-              <w:t>151130_1k_300_0147</w:t>
-            </w:r>
-          </w:p>
-        </w:tc>
-        <w:tc>
-          <w:tcPr>
-            <w:tcW w:w="703" w:type="dxa"/>
-            <w:noWrap/>
-            <w:hideMark/>
-          </w:tcPr>
-          <w:p>
-            <w:pPr>
-              <w:jc w:val="right"/>
-              <w:rPr>
-                <w:rFonts w:ascii="Calibri" w:eastAsia="Times New Roman" w:hAnsi="Calibri" w:cs="Times New Roman"/>
-                <w:color w:val="000000"/>
-              </w:rPr>
-            </w:pPr>
-            <w:r>
-              <w:rPr>
-                <w:rFonts w:ascii="Calibri" w:eastAsia="Times New Roman" w:hAnsi="Calibri" w:cs="Times New Roman"/>
-                <w:color w:val="000000"/>
-              </w:rPr>
-              <w:t>1000</w:t>
-            </w:r>
-          </w:p>
-        </w:tc>
-        <w:tc>
-          <w:tcPr>
-            <w:tcW w:w="851" w:type="dxa"/>
-            <w:noWrap/>
-            <w:hideMark/>
-          </w:tcPr>
-          <w:p>
-            <w:pPr>
-              <w:jc w:val="right"/>
-              <w:rPr>
-                <w:rFonts w:ascii="Calibri" w:eastAsia="Times New Roman" w:hAnsi="Calibri" w:cs="Times New Roman"/>
-                <w:color w:val="000000"/>
-              </w:rPr>
-            </w:pPr>
-            <w:r>
-              <w:rPr>
-                <w:rFonts w:ascii="Calibri" w:eastAsia="Times New Roman" w:hAnsi="Calibri" w:cs="Times New Roman"/>
-                <w:color w:val="000000"/>
-              </w:rPr>
-              <w:t>300</w:t>
-            </w:r>
-          </w:p>
-        </w:tc>
-        <w:tc>
-          <w:tcPr>
-            <w:tcW w:w="1134" w:type="dxa"/>
-            <w:noWrap/>
-            <w:hideMark/>
-          </w:tcPr>
-          <w:p>
-            <w:pPr>
-              <w:rPr>
-                <w:rFonts w:ascii="Calibri" w:eastAsia="Times New Roman" w:hAnsi="Calibri" w:cs="Times New Roman"/>
-                <w:color w:val="000000"/>
-              </w:rPr>
-            </w:pPr>
-            <w:r>
-              <w:rPr>
-                <w:rFonts w:ascii="Calibri" w:eastAsia="Times New Roman" w:hAnsi="Calibri" w:cs="Times New Roman"/>
-                <w:color w:val="000000"/>
-              </w:rPr>
-              <w:t>[0,1,4,7]</w:t>
-            </w:r>
-          </w:p>
-        </w:tc>
-        <w:tc>
-          <w:tcPr>
-            <w:tcW w:w="850" w:type="dxa"/>
-            <w:noWrap/>
-            <w:hideMark/>
-          </w:tcPr>
-          <w:p>
-            <w:pPr>
-              <w:tabs>
-                <w:tab w:val="right" w:pos="634"/>
-              </w:tabs>
-              <w:rPr>
-                <w:rFonts w:ascii="Calibri" w:eastAsia="Times New Roman" w:hAnsi="Calibri" w:cs="Times New Roman"/>
-                <w:color w:val="000000"/>
-              </w:rPr>
-            </w:pPr>
-            <w:r>
-              <w:rPr>
-                <w:rFonts w:ascii="Calibri" w:eastAsia="Times New Roman" w:hAnsi="Calibri" w:cs="Times New Roman"/>
-                <w:color w:val="000000"/>
-              </w:rPr>
-              <w:tab/>
-              <w:t>Tesla</w:t>
-            </w:r>
-          </w:p>
-        </w:tc>
-        <w:tc>
-          <w:tcPr>
-            <w:tcW w:w="851" w:type="dxa"/>
-            <w:noWrap/>
-            <w:hideMark/>
-          </w:tcPr>
-          <w:p>
-            <w:pPr>
-              <w:rPr>
-                <w:rFonts w:ascii="Calibri" w:eastAsia="Times New Roman" w:hAnsi="Calibri" w:cs="Times New Roman"/>
-                <w:color w:val="000000"/>
-              </w:rPr>
-            </w:pPr>
-            <w:r>
-              <w:rPr>
-                <w:rFonts w:ascii="Calibri" w:eastAsia="Times New Roman" w:hAnsi="Calibri" w:cs="Times New Roman"/>
-                <w:color w:val="000000"/>
-              </w:rPr>
-              <w:t>TX</w:t>
-            </w:r>
-          </w:p>
-        </w:tc>
-        <w:tc>
-          <w:tcPr>
-            <w:tcW w:w="1276" w:type="dxa"/>
-            <w:noWrap/>
-            <w:hideMark/>
-          </w:tcPr>
-          <w:p>
-            <w:pPr>
-              <w:rPr>
-                <w:rFonts w:ascii="Calibri" w:eastAsia="Times New Roman" w:hAnsi="Calibri" w:cs="Times New Roman"/>
-                <w:color w:val="000000"/>
-              </w:rPr>
-            </w:pPr>
-            <w:r>
-              <w:rPr>
-                <w:rFonts w:ascii="Calibri" w:eastAsia="Times New Roman" w:hAnsi="Calibri" w:cs="Times New Roman"/>
-                <w:color w:val="000000"/>
-              </w:rPr>
-              <w:t>robustness</w:t>
-            </w:r>
-          </w:p>
-        </w:tc>
-        <w:tc>
-          <w:tcPr>
-            <w:tcW w:w="1415" w:type="dxa"/>
-            <w:noWrap/>
-            <w:hideMark/>
-          </w:tcPr>
-          <w:p>
-            <w:pPr>
-              <w:rPr>
-                <w:rFonts w:ascii="Calibri" w:eastAsia="Times New Roman" w:hAnsi="Calibri" w:cs="Times New Roman"/>
-                <w:color w:val="000000"/>
-              </w:rPr>
-            </w:pPr>
-            <w:r>
-              <w:rPr>
-                <w:rFonts w:ascii="Calibri" w:eastAsia="Times New Roman" w:hAnsi="Calibri" w:cs="Times New Roman"/>
-                <w:color w:val="000000"/>
-              </w:rPr>
-              <w:t>Global</w:t>
-            </w:r>
-            <w:r>
-              <w:rPr>
-                <w:rFonts w:ascii="Calibri" w:eastAsia="Times New Roman" w:hAnsi="Calibri" w:cs="Times New Roman"/>
-                <w:color w:val="000000"/>
-              </w:rPr>
-              <w:t xml:space="preserve"> cost minimization</w:t>
-            </w:r>
-          </w:p>
-        </w:tc>
-      </w:tr>
-      <w:tr>
-        <w:trPr>
-          <w:trHeight w:val="288"/>
-        </w:trPr>
-        <w:tc>
-          <w:tcPr>
-            <w:tcW w:w="1560" w:type="dxa"/>
-            <w:noWrap/>
-            <w:hideMark/>
-          </w:tcPr>
-          <w:p>
-            <w:pPr>
-              <w:rPr>
-                <w:rFonts w:ascii="Calibri" w:eastAsia="Times New Roman" w:hAnsi="Calibri" w:cs="Times New Roman"/>
-                <w:color w:val="000000"/>
-              </w:rPr>
-            </w:pPr>
-            <w:r>
-              <w:rPr>
-                <w:rFonts w:ascii="Calibri" w:eastAsia="Times New Roman" w:hAnsi="Calibri" w:cs="Times New Roman"/>
-                <w:color w:val="000000"/>
-              </w:rPr>
-              <w:t>151130_1k_500_0147</w:t>
-            </w:r>
-          </w:p>
-        </w:tc>
-        <w:tc>
-          <w:tcPr>
-            <w:tcW w:w="703" w:type="dxa"/>
-            <w:noWrap/>
-            <w:hideMark/>
-          </w:tcPr>
-          <w:p>
-            <w:pPr>
-              <w:jc w:val="right"/>
-              <w:rPr>
-                <w:rFonts w:ascii="Calibri" w:eastAsia="Times New Roman" w:hAnsi="Calibri" w:cs="Times New Roman"/>
-                <w:color w:val="000000"/>
-              </w:rPr>
-            </w:pPr>
-            <w:r>
-              <w:rPr>
-                <w:rFonts w:ascii="Calibri" w:eastAsia="Times New Roman" w:hAnsi="Calibri" w:cs="Times New Roman"/>
-                <w:color w:val="000000"/>
-              </w:rPr>
-              <w:t>1000</w:t>
-            </w:r>
-          </w:p>
-        </w:tc>
-        <w:tc>
-          <w:tcPr>
-            <w:tcW w:w="851" w:type="dxa"/>
-            <w:noWrap/>
-            <w:hideMark/>
-          </w:tcPr>
-          <w:p>
-            <w:pPr>
-              <w:jc w:val="right"/>
-              <w:rPr>
-                <w:rFonts w:ascii="Calibri" w:eastAsia="Times New Roman" w:hAnsi="Calibri" w:cs="Times New Roman"/>
-                <w:color w:val="000000"/>
-              </w:rPr>
-            </w:pPr>
-            <w:r>
-              <w:rPr>
-                <w:rFonts w:ascii="Calibri" w:eastAsia="Times New Roman" w:hAnsi="Calibri" w:cs="Times New Roman"/>
-                <w:color w:val="000000"/>
-              </w:rPr>
-              <w:t>500</w:t>
-            </w:r>
-          </w:p>
-        </w:tc>
-        <w:tc>
-          <w:tcPr>
-            <w:tcW w:w="1134" w:type="dxa"/>
-            <w:noWrap/>
-            <w:hideMark/>
-          </w:tcPr>
-          <w:p>
-            <w:pPr>
-              <w:rPr>
-                <w:rFonts w:ascii="Calibri" w:eastAsia="Times New Roman" w:hAnsi="Calibri" w:cs="Times New Roman"/>
-                <w:color w:val="000000"/>
-              </w:rPr>
-            </w:pPr>
-            <w:r>
-              <w:rPr>
-                <w:rFonts w:ascii="Calibri" w:eastAsia="Times New Roman" w:hAnsi="Calibri" w:cs="Times New Roman"/>
-                <w:color w:val="000000"/>
-              </w:rPr>
-              <w:t>[0,1,4,7]</w:t>
-            </w:r>
-          </w:p>
-        </w:tc>
-        <w:tc>
-          <w:tcPr>
-            <w:tcW w:w="850" w:type="dxa"/>
-            <w:noWrap/>
-            <w:hideMark/>
-          </w:tcPr>
-          <w:p>
-            <w:pPr>
-              <w:tabs>
-                <w:tab w:val="right" w:pos="634"/>
-              </w:tabs>
-              <w:rPr>
-                <w:rFonts w:ascii="Calibri" w:eastAsia="Times New Roman" w:hAnsi="Calibri" w:cs="Times New Roman"/>
-                <w:color w:val="000000"/>
-              </w:rPr>
-            </w:pPr>
-            <w:r>
-              <w:rPr>
-                <w:rFonts w:ascii="Calibri" w:eastAsia="Times New Roman" w:hAnsi="Calibri" w:cs="Times New Roman"/>
-                <w:color w:val="000000"/>
-              </w:rPr>
-              <w:tab/>
-              <w:t>Tesla</w:t>
-            </w:r>
-          </w:p>
-        </w:tc>
-        <w:tc>
-          <w:tcPr>
-            <w:tcW w:w="851" w:type="dxa"/>
-            <w:noWrap/>
-            <w:hideMark/>
-          </w:tcPr>
-          <w:p>
-            <w:pPr>
-              <w:rPr>
-                <w:rFonts w:ascii="Calibri" w:eastAsia="Times New Roman" w:hAnsi="Calibri" w:cs="Times New Roman"/>
-                <w:color w:val="000000"/>
-              </w:rPr>
-            </w:pPr>
-            <w:r>
-              <w:rPr>
-                <w:rFonts w:ascii="Calibri" w:eastAsia="Times New Roman" w:hAnsi="Calibri" w:cs="Times New Roman"/>
-                <w:color w:val="000000"/>
-              </w:rPr>
-              <w:t>TX</w:t>
-            </w:r>
-          </w:p>
-        </w:tc>
-        <w:tc>
-          <w:tcPr>
-            <w:tcW w:w="1276" w:type="dxa"/>
-            <w:noWrap/>
-            <w:hideMark/>
-          </w:tcPr>
-          <w:p>
-            <w:pPr>
-              <w:rPr>
-                <w:rFonts w:ascii="Calibri" w:eastAsia="Times New Roman" w:hAnsi="Calibri" w:cs="Times New Roman"/>
-                <w:color w:val="000000"/>
-              </w:rPr>
-            </w:pPr>
-            <w:r>
-              <w:rPr>
-                <w:rFonts w:ascii="Calibri" w:eastAsia="Times New Roman" w:hAnsi="Calibri" w:cs="Times New Roman"/>
-                <w:color w:val="000000"/>
-              </w:rPr>
-              <w:t>robustness</w:t>
-            </w:r>
-          </w:p>
-        </w:tc>
-        <w:tc>
-          <w:tcPr>
-            <w:tcW w:w="1415" w:type="dxa"/>
-            <w:noWrap/>
-            <w:hideMark/>
-          </w:tcPr>
-          <w:p>
-            <w:pPr>
-              <w:rPr>
-                <w:rFonts w:ascii="Calibri" w:eastAsia="Times New Roman" w:hAnsi="Calibri" w:cs="Times New Roman"/>
-                <w:color w:val="000000"/>
-              </w:rPr>
-            </w:pPr>
-            <w:r>
-              <w:rPr>
-                <w:rFonts w:ascii="Calibri" w:eastAsia="Times New Roman" w:hAnsi="Calibri" w:cs="Times New Roman"/>
-                <w:color w:val="000000"/>
-              </w:rPr>
-              <w:t>Global</w:t>
-            </w:r>
-            <w:r>
-              <w:rPr>
-                <w:rFonts w:ascii="Calibri" w:eastAsia="Times New Roman" w:hAnsi="Calibri" w:cs="Times New Roman"/>
-                <w:color w:val="000000"/>
-              </w:rPr>
-              <w:t xml:space="preserve"> cost minimization</w:t>
-            </w:r>
-          </w:p>
-        </w:tc>
-      </w:tr>
     </w:tbl>
     <w:p>
       <w:pPr>
@@ -4146,19 +2309,12 @@
       <w:pPr>
         <w:pStyle w:val="a5"/>
         <w:rPr>
-          <w:rFonts w:ascii="Calibri" w:eastAsia="Times New Roman" w:hAnsi="Calibri" w:cs="Times New Roman"/>
-          <w:color w:val="000000"/>
-        </w:rPr>
-      </w:pPr>
-      <w:proofErr w:type="spellStart"/>
-      <w:r>
-        <w:rPr>
-          <w:rFonts w:ascii="Calibri" w:eastAsia="Times New Roman" w:hAnsi="Calibri" w:cs="Times New Roman"/>
-          <w:color w:val="000000"/>
-        </w:rPr>
-        <w:t>num_EV</w:t>
-      </w:r>
-      <w:proofErr w:type="spellEnd"/>
+          <w:lang w:eastAsia="ko-KR"/>
+        </w:rPr>
+      </w:pPr>
+      <w:r>
+        <w:t>Number of Total EV</w:t>
+      </w:r>
       <w:r>
         <w:rPr>
           <w:rFonts w:ascii="Calibri" w:eastAsia="Times New Roman" w:hAnsi="Calibri" w:cs="Times New Roman"/>
@@ -4170,17 +2326,30 @@
         <w:rPr>
           <w:lang w:eastAsia="ko-KR"/>
         </w:rPr>
-        <w:t xml:space="preserve"> The total number of EV, reflects the scale of a certain EV neighborhood. </w:t>
-      </w:r>
-      <w:proofErr w:type="spellStart"/>
-      <w:r>
-        <w:rPr>
-          <w:rFonts w:ascii="Calibri" w:eastAsia="Times New Roman" w:hAnsi="Calibri" w:cs="Times New Roman"/>
-          <w:color w:val="000000"/>
-        </w:rPr>
-        <w:t>num_plannedEV</w:t>
-      </w:r>
-      <w:proofErr w:type="spellEnd"/>
+        <w:t xml:space="preserve"> The total number of EV, reflects the scal</w:t>
+      </w:r>
+      <w:r>
+        <w:rPr>
+          <w:lang w:eastAsia="ko-KR"/>
+        </w:rPr>
+        <w:t>e of a certain EV neighborhood.</w:t>
+      </w:r>
+    </w:p>
+    <w:p>
+      <w:pPr>
+        <w:pStyle w:val="a5"/>
+        <w:rPr>
+          <w:rFonts w:ascii="Calibri" w:eastAsia="Times New Roman" w:hAnsi="Calibri" w:cs="Times New Roman"/>
+          <w:color w:val="000000"/>
+        </w:rPr>
+      </w:pPr>
+      <w:r>
+        <w:rPr>
+          <w:rFonts w:ascii="Calibri" w:eastAsia="Times New Roman" w:hAnsi="Calibri" w:cs="Times New Roman"/>
+          <w:color w:val="000000"/>
+        </w:rPr>
+        <w:t>Number of EV with alternative plans</w:t>
+      </w:r>
       <w:r>
         <w:rPr>
           <w:rFonts w:ascii="Calibri" w:eastAsia="Times New Roman" w:hAnsi="Calibri" w:cs="Times New Roman"/>
@@ -4269,40 +2438,333 @@
       </w:pPr>
       <w:r>
         <w:rPr>
-          <w:rFonts w:ascii="Calibri" w:eastAsia="Times New Roman" w:hAnsi="Calibri" w:cs="Times New Roman"/>
-          <w:color w:val="000000"/>
+          <w:rFonts w:hint="eastAsia"/>
         </w:rPr>
         <w:t>Scheme</w:t>
       </w:r>
       <w:r>
-        <w:rPr>
-          <w:rFonts w:ascii="Calibri" w:eastAsia="Times New Roman" w:hAnsi="Calibri" w:cs="Times New Roman"/>
-          <w:color w:val="000000"/>
-        </w:rPr>
-        <w:t xml:space="preserve">: How is the alternative plan </w:t>
-      </w:r>
-      <w:proofErr w:type="gramStart"/>
-      <w:r>
-        <w:rPr>
-          <w:rFonts w:ascii="Calibri" w:eastAsia="Times New Roman" w:hAnsi="Calibri" w:cs="Times New Roman"/>
-          <w:color w:val="000000"/>
-        </w:rPr>
-        <w:t>generated.</w:t>
-      </w:r>
-      <w:proofErr w:type="gramEnd"/>
-      <w:r>
-        <w:rPr>
-          <w:rFonts w:ascii="Calibri" w:eastAsia="Times New Roman" w:hAnsi="Calibri" w:cs="Times New Roman"/>
-          <w:color w:val="000000"/>
-        </w:rPr>
-        <w:t xml:space="preserve"> 0 means using original SOC (charge as arriving home), </w:t>
-      </w:r>
-      <w:r>
-        <w:rPr>
-          <w:rFonts w:ascii="Calibri" w:eastAsia="Times New Roman" w:hAnsi="Calibri" w:cs="Times New Roman"/>
-          <w:color w:val="000000"/>
-        </w:rPr>
-        <w:t>1, 4, 7 means the different charging strategy</w:t>
+        <w:t xml:space="preserve"> for Alternative plans</w:t>
+      </w:r>
+      <w:r>
+        <w:rPr>
+          <w:rFonts w:ascii="Calibri" w:eastAsia="Times New Roman" w:hAnsi="Calibri" w:cs="Times New Roman"/>
+          <w:color w:val="000000"/>
+        </w:rPr>
+        <w:t xml:space="preserve">: </w:t>
+      </w:r>
+      <w:r>
+        <w:rPr>
+          <w:rFonts w:ascii="Calibri" w:eastAsia="Times New Roman" w:hAnsi="Calibri" w:cs="Times New Roman"/>
+          <w:color w:val="000000"/>
+        </w:rPr>
+        <w:t>The combination of alternative plans. For example, [</w:t>
+      </w:r>
+      <w:r>
+        <w:rPr>
+          <w:rFonts w:ascii="Calibri" w:eastAsia="Times New Roman" w:hAnsi="Calibri" w:cs="Times New Roman"/>
+          <w:color w:val="000000"/>
+        </w:rPr>
+        <w:t>0, 1, 3, 5</w:t>
+      </w:r>
+      <w:r>
+        <w:rPr>
+          <w:rFonts w:ascii="Calibri" w:eastAsia="Times New Roman" w:hAnsi="Calibri" w:cs="Times New Roman"/>
+          <w:color w:val="000000"/>
+        </w:rPr>
+        <w:t xml:space="preserve">] means </w:t>
+      </w:r>
+      <w:r>
+        <w:rPr>
+          <w:rFonts w:ascii="Calibri" w:eastAsia="Times New Roman" w:hAnsi="Calibri" w:cs="Times New Roman"/>
+          <w:color w:val="000000"/>
+        </w:rPr>
+        <w:t>each</w:t>
+      </w:r>
+      <w:r>
+        <w:rPr>
+          <w:rFonts w:ascii="Calibri" w:eastAsia="Times New Roman" w:hAnsi="Calibri" w:cs="Times New Roman"/>
+          <w:color w:val="000000"/>
+        </w:rPr>
+        <w:t xml:space="preserve"> flexible household will</w:t>
+      </w:r>
+      <w:r>
+        <w:rPr>
+          <w:rFonts w:ascii="Calibri" w:eastAsia="Times New Roman" w:hAnsi="Calibri" w:cs="Times New Roman"/>
+          <w:color w:val="000000"/>
+        </w:rPr>
+        <w:t xml:space="preserve"> have 4 alternative plans</w:t>
+      </w:r>
+      <w:r>
+        <w:rPr>
+          <w:rFonts w:ascii="Calibri" w:eastAsia="Times New Roman" w:hAnsi="Calibri" w:cs="Times New Roman"/>
+          <w:color w:val="000000"/>
+        </w:rPr>
+        <w:t xml:space="preserve"> in total</w:t>
+      </w:r>
+      <w:r>
+        <w:rPr>
+          <w:rFonts w:ascii="Calibri" w:eastAsia="Times New Roman" w:hAnsi="Calibri" w:cs="Times New Roman"/>
+          <w:color w:val="000000"/>
+        </w:rPr>
+        <w:t>, one is</w:t>
+      </w:r>
+      <w:r>
+        <w:rPr>
+          <w:rFonts w:ascii="Calibri" w:eastAsia="Times New Roman" w:hAnsi="Calibri" w:cs="Times New Roman"/>
+          <w:color w:val="000000"/>
+        </w:rPr>
+        <w:t xml:space="preserve"> original SOC (charge as arriving home), </w:t>
+      </w:r>
+      <w:r>
+        <w:rPr>
+          <w:rFonts w:ascii="Calibri" w:eastAsia="Times New Roman" w:hAnsi="Calibri" w:cs="Times New Roman"/>
+          <w:color w:val="000000"/>
+        </w:rPr>
+        <w:t xml:space="preserve">the rest </w:t>
+      </w:r>
+      <w:r>
+        <w:rPr>
+          <w:rFonts w:ascii="Calibri" w:eastAsia="Times New Roman" w:hAnsi="Calibri" w:cs="Times New Roman"/>
+          <w:color w:val="000000"/>
+        </w:rPr>
+        <w:t>are</w:t>
+      </w:r>
+      <w:r>
+        <w:rPr>
+          <w:rFonts w:ascii="Calibri" w:eastAsia="Times New Roman" w:hAnsi="Calibri" w:cs="Times New Roman"/>
+          <w:color w:val="000000"/>
+        </w:rPr>
+        <w:t xml:space="preserve"> respectively generated </w:t>
+      </w:r>
+      <w:r>
+        <w:rPr>
+          <w:rFonts w:ascii="Calibri" w:eastAsia="Times New Roman" w:hAnsi="Calibri" w:cs="Times New Roman"/>
+          <w:color w:val="000000"/>
+        </w:rPr>
+        <w:t>by charging plan 1, 3 and 5.</w:t>
+      </w:r>
+    </w:p>
+    <w:p>
+      <w:pPr>
+        <w:pStyle w:val="a5"/>
+        <w:rPr>
+          <w:rFonts w:ascii="Calibri" w:eastAsia="Times New Roman" w:hAnsi="Calibri" w:cs="Times New Roman"/>
+          <w:color w:val="000000"/>
+        </w:rPr>
+      </w:pPr>
+      <w:r>
+        <w:rPr>
+          <w:rFonts w:ascii="Calibri" w:eastAsia="Times New Roman" w:hAnsi="Calibri" w:cs="Times New Roman"/>
+          <w:color w:val="000000"/>
+        </w:rPr>
+        <w:t>Car model:</w:t>
+      </w:r>
+      <w:r>
+        <w:rPr>
+          <w:rFonts w:ascii="Calibri" w:eastAsia="Times New Roman" w:hAnsi="Calibri" w:cs="Times New Roman"/>
+          <w:color w:val="000000"/>
+        </w:rPr>
+        <w:t xml:space="preserve"> </w:t>
+      </w:r>
+      <w:r>
+        <w:rPr>
+          <w:rFonts w:ascii="Calibri" w:eastAsia="Times New Roman" w:hAnsi="Calibri" w:cs="Times New Roman"/>
+          <w:color w:val="000000"/>
+        </w:rPr>
+        <w:t>ba</w:t>
+      </w:r>
+      <w:r>
+        <w:rPr>
+          <w:rFonts w:ascii="Calibri" w:eastAsia="Times New Roman" w:hAnsi="Calibri" w:cs="Times New Roman"/>
+          <w:color w:val="000000"/>
+        </w:rPr>
+        <w:t xml:space="preserve">ttering statistics </w:t>
+      </w:r>
+      <w:r>
+        <w:rPr>
+          <w:rFonts w:ascii="Calibri" w:eastAsia="Times New Roman" w:hAnsi="Calibri" w:cs="Times New Roman"/>
+          <w:color w:val="000000"/>
+        </w:rPr>
+        <w:t>that we use in the experiment</w:t>
+      </w:r>
+      <w:r>
+        <w:rPr>
+          <w:rFonts w:ascii="Calibri" w:eastAsia="Times New Roman" w:hAnsi="Calibri" w:cs="Times New Roman"/>
+          <w:color w:val="000000"/>
+        </w:rPr>
+        <w:t>, based on the car model.</w:t>
+      </w:r>
+    </w:p>
+    <w:p>
+      <w:pPr>
+        <w:pStyle w:val="a5"/>
+        <w:rPr>
+          <w:rFonts w:ascii="Calibri" w:eastAsia="Times New Roman" w:hAnsi="Calibri" w:cs="Times New Roman"/>
+          <w:color w:val="000000"/>
+        </w:rPr>
+      </w:pPr>
+      <w:r>
+        <w:rPr>
+          <w:rFonts w:ascii="Calibri" w:eastAsia="Times New Roman" w:hAnsi="Calibri" w:cs="Times New Roman"/>
+          <w:color w:val="000000"/>
+        </w:rPr>
+        <w:t xml:space="preserve">State: </w:t>
+      </w:r>
+      <w:r>
+        <w:rPr>
+          <w:rFonts w:ascii="Calibri" w:eastAsia="Times New Roman" w:hAnsi="Calibri" w:cs="Times New Roman"/>
+          <w:color w:val="000000"/>
+        </w:rPr>
+        <w:t>the location of household</w:t>
+      </w:r>
+      <w:r>
+        <w:rPr>
+          <w:rFonts w:ascii="Calibri" w:eastAsia="Times New Roman" w:hAnsi="Calibri" w:cs="Times New Roman"/>
+          <w:color w:val="000000"/>
+        </w:rPr>
+        <w:t xml:space="preserve">s </w:t>
+      </w:r>
+      <w:r>
+        <w:rPr>
+          <w:rFonts w:ascii="Calibri" w:eastAsia="Times New Roman" w:hAnsi="Calibri" w:cs="Times New Roman"/>
+          <w:color w:val="000000"/>
+        </w:rPr>
+        <w:t xml:space="preserve">according </w:t>
+      </w:r>
+      <w:r>
+        <w:rPr>
+          <w:rFonts w:ascii="Calibri" w:eastAsia="Times New Roman" w:hAnsi="Calibri" w:cs="Times New Roman"/>
+          <w:color w:val="000000"/>
+        </w:rPr>
+        <w:t>to NHTS data set.</w:t>
+      </w:r>
+    </w:p>
+    <w:p>
+      <w:pPr>
+        <w:pStyle w:val="a5"/>
+        <w:rPr>
+          <w:rFonts w:ascii="Calibri" w:eastAsia="Times New Roman" w:hAnsi="Calibri" w:cs="Times New Roman"/>
+          <w:color w:val="000000"/>
+        </w:rPr>
+      </w:pPr>
+      <w:r>
+        <w:rPr>
+          <w:rFonts w:ascii="Calibri" w:eastAsia="Times New Roman" w:hAnsi="Calibri" w:cs="Times New Roman"/>
+          <w:color w:val="000000"/>
+        </w:rPr>
+        <w:t xml:space="preserve">Optimization goal: </w:t>
+      </w:r>
+      <w:r>
+        <w:rPr>
+          <w:rFonts w:ascii="Calibri" w:eastAsia="Times New Roman" w:hAnsi="Calibri" w:cs="Times New Roman"/>
+          <w:color w:val="000000"/>
+        </w:rPr>
+        <w:t xml:space="preserve">the goal function. </w:t>
+      </w:r>
+      <w:r>
+        <w:rPr>
+          <w:rFonts w:ascii="Calibri" w:eastAsia="Times New Roman" w:hAnsi="Calibri" w:cs="Times New Roman"/>
+          <w:color w:val="000000"/>
+        </w:rPr>
+        <w:t>“</w:t>
+      </w:r>
+      <w:r>
+        <w:rPr>
+          <w:rFonts w:ascii="Calibri" w:eastAsia="Times New Roman" w:hAnsi="Calibri" w:cs="Times New Roman"/>
+          <w:color w:val="000000"/>
+        </w:rPr>
+        <w:t>Robustness</w:t>
+      </w:r>
+      <w:r>
+        <w:rPr>
+          <w:rFonts w:ascii="Calibri" w:eastAsia="Times New Roman" w:hAnsi="Calibri" w:cs="Times New Roman"/>
+          <w:color w:val="000000"/>
+        </w:rPr>
+        <w:t>”</w:t>
+      </w:r>
+      <w:r>
+        <w:rPr>
+          <w:rFonts w:ascii="Calibri" w:eastAsia="Times New Roman" w:hAnsi="Calibri" w:cs="Times New Roman"/>
+          <w:color w:val="000000"/>
+        </w:rPr>
+        <w:t xml:space="preserve"> means to minimize the </w:t>
+      </w:r>
+      <w:r>
+        <w:rPr>
+          <w:rFonts w:ascii="Calibri" w:eastAsia="Times New Roman" w:hAnsi="Calibri" w:cs="Times New Roman"/>
+          <w:color w:val="000000"/>
+        </w:rPr>
+        <w:t>standard</w:t>
+      </w:r>
+      <w:r>
+        <w:rPr>
+          <w:rFonts w:ascii="Calibri" w:eastAsia="Times New Roman" w:hAnsi="Calibri" w:cs="Times New Roman"/>
+          <w:color w:val="000000"/>
+        </w:rPr>
+        <w:t xml:space="preserve"> deviation. And</w:t>
+      </w:r>
+      <w:r>
+        <w:rPr>
+          <w:rFonts w:ascii="Calibri" w:eastAsia="Times New Roman" w:hAnsi="Calibri" w:cs="Times New Roman"/>
+          <w:color w:val="000000"/>
+        </w:rPr>
+        <w:t xml:space="preserve"> the </w:t>
+      </w:r>
+      <w:r>
+        <w:rPr>
+          <w:rFonts w:ascii="Calibri" w:eastAsia="Times New Roman" w:hAnsi="Calibri" w:cs="Times New Roman"/>
+          <w:color w:val="000000"/>
+        </w:rPr>
+        <w:t>“</w:t>
+      </w:r>
+      <w:r>
+        <w:rPr>
+          <w:rFonts w:ascii="Calibri" w:eastAsia="Times New Roman" w:hAnsi="Calibri" w:cs="Times New Roman"/>
+          <w:color w:val="000000"/>
+        </w:rPr>
+        <w:t xml:space="preserve">cost </w:t>
+      </w:r>
+      <w:r>
+        <w:rPr>
+          <w:rFonts w:ascii="Calibri" w:eastAsia="Times New Roman" w:hAnsi="Calibri" w:cs="Times New Roman"/>
+          <w:color w:val="000000"/>
+        </w:rPr>
+        <w:t>minimization</w:t>
+      </w:r>
+      <w:r>
+        <w:rPr>
+          <w:rFonts w:ascii="Calibri" w:eastAsia="Times New Roman" w:hAnsi="Calibri" w:cs="Times New Roman"/>
+          <w:color w:val="000000"/>
+        </w:rPr>
+        <w:t>”</w:t>
+      </w:r>
+      <w:r>
+        <w:rPr>
+          <w:rFonts w:ascii="Calibri" w:eastAsia="Times New Roman" w:hAnsi="Calibri" w:cs="Times New Roman"/>
+          <w:color w:val="000000"/>
+        </w:rPr>
+        <w:t xml:space="preserve"> means to minimize</w:t>
+      </w:r>
+      <w:r>
+        <w:rPr>
+          <w:rFonts w:ascii="Calibri" w:eastAsia="Times New Roman" w:hAnsi="Calibri" w:cs="Times New Roman"/>
+          <w:color w:val="000000"/>
+        </w:rPr>
+        <w:t xml:space="preserve"> total cost </w:t>
+      </w:r>
+      <w:r>
+        <w:rPr>
+          <w:rFonts w:ascii="Calibri" w:eastAsia="Times New Roman" w:hAnsi="Calibri" w:cs="Times New Roman"/>
+          <w:color w:val="000000"/>
+        </w:rPr>
+        <w:t>based on the on/off peak price</w:t>
+      </w:r>
+      <w:r>
+        <w:rPr>
+          <w:rFonts w:ascii="Calibri" w:eastAsia="Times New Roman" w:hAnsi="Calibri" w:cs="Times New Roman"/>
+          <w:color w:val="000000"/>
+        </w:rPr>
+        <w:t xml:space="preserve"> signal</w:t>
       </w:r>
       <w:r>
         <w:rPr>
@@ -4310,75 +2772,6 @@
           <w:color w:val="000000"/>
         </w:rPr>
         <w:t>.</w:t>
-      </w:r>
-    </w:p>
-    <w:p>
-      <w:pPr>
-        <w:pStyle w:val="a5"/>
-        <w:rPr>
-          <w:rFonts w:ascii="Calibri" w:eastAsia="Times New Roman" w:hAnsi="Calibri" w:cs="Times New Roman"/>
-          <w:color w:val="000000"/>
-        </w:rPr>
-      </w:pPr>
-      <w:r>
-        <w:rPr>
-          <w:rFonts w:ascii="Calibri" w:eastAsia="Times New Roman" w:hAnsi="Calibri" w:cs="Times New Roman"/>
-          <w:color w:val="000000"/>
-        </w:rPr>
-        <w:t>Car model:</w:t>
-      </w:r>
-    </w:p>
-    <w:p>
-      <w:pPr>
-        <w:pStyle w:val="a5"/>
-        <w:rPr>
-          <w:rFonts w:ascii="Calibri" w:eastAsia="Times New Roman" w:hAnsi="Calibri" w:cs="Times New Roman"/>
-          <w:color w:val="000000"/>
-        </w:rPr>
-      </w:pPr>
-      <w:r>
-        <w:rPr>
-          <w:rFonts w:ascii="Calibri" w:eastAsia="Times New Roman" w:hAnsi="Calibri" w:cs="Times New Roman"/>
-          <w:color w:val="000000"/>
-        </w:rPr>
-        <w:t>Optimization goal: robustness means to minimize the average deviation,</w:t>
-      </w:r>
-      <w:r>
-        <w:rPr>
-          <w:rFonts w:ascii="Calibri" w:eastAsia="Times New Roman" w:hAnsi="Calibri" w:cs="Times New Roman"/>
-          <w:color w:val="000000"/>
-        </w:rPr>
-        <w:t xml:space="preserve"> </w:t>
-      </w:r>
-      <w:r>
-        <w:rPr>
-          <w:rFonts w:ascii="Calibri" w:eastAsia="Times New Roman" w:hAnsi="Calibri" w:cs="Times New Roman"/>
-          <w:color w:val="000000"/>
-        </w:rPr>
-        <w:t>Global</w:t>
-      </w:r>
-      <w:bookmarkStart w:id="0" w:name="_GoBack"/>
-      <w:bookmarkEnd w:id="0"/>
-      <w:r>
-        <w:rPr>
-          <w:rFonts w:ascii="Calibri" w:eastAsia="Times New Roman" w:hAnsi="Calibri" w:cs="Times New Roman"/>
-          <w:color w:val="000000"/>
-        </w:rPr>
-        <w:t xml:space="preserve"> cost minimization means to minimized</w:t>
-      </w:r>
-      <w:r>
-        <w:rPr>
-          <w:rFonts w:ascii="Calibri" w:eastAsia="Times New Roman" w:hAnsi="Calibri" w:cs="Times New Roman"/>
-          <w:color w:val="000000"/>
-        </w:rPr>
-        <w:t xml:space="preserve"> total cost </w:t>
-      </w:r>
-      <w:r>
-        <w:rPr>
-          <w:rFonts w:ascii="Calibri" w:eastAsia="Times New Roman" w:hAnsi="Calibri" w:cs="Times New Roman"/>
-          <w:color w:val="000000"/>
-        </w:rPr>
-        <w:t>based on the on/off peak price.</w:t>
       </w:r>
     </w:p>
     <w:p>
@@ -4432,9 +2825,6 @@
     <w:p>
       <w:pPr>
         <w:pStyle w:val="a8"/>
-        <w:rPr>
-          <w:rFonts w:hint="eastAsia"/>
-        </w:rPr>
       </w:pPr>
       <w:r>
         <w:rPr>
@@ -5780,7 +4170,7 @@
 </file>
 
 <file path=customXml/itemProps1.xml><?xml version="1.0" encoding="utf-8"?>
-<ds:datastoreItem xmlns:ds="http://schemas.openxmlformats.org/officeDocument/2006/customXml" ds:itemID="{F888C7FE-A048-4E28-ACC0-5AABF10E3914}">
+<ds:datastoreItem xmlns:ds="http://schemas.openxmlformats.org/officeDocument/2006/customXml" ds:itemID="{9AC18632-F830-4277-AB11-9EA23EE63046}">
   <ds:schemaRefs>
     <ds:schemaRef ds:uri="http://schemas.openxmlformats.org/officeDocument/2006/bibliography"/>
   </ds:schemaRefs>

</xml_diff>